<commit_message>
updated RL tutorial with updated left-right rules
</commit_message>
<xml_diff>
--- a/SoarSuite/Core/Documentation/Soar-RL Tutorial.docx
+++ b/SoarSuite/Core/Documentation/Soar-RL Tutorial.docx
@@ -1,6 +1,6 @@
 
 <file path=word/document.xml><?xml version="1.0" encoding="utf-8"?>
-<w:document xmlns:mv="urn:schemas-microsoft-com:mac:vml" xmlns:mo="http://schemas.microsoft.com/office/mac/office/2008/main" xmlns:ve="http://schemas.openxmlformats.org/markup-compatibility/2006" xmlns:o="urn:schemas-microsoft-com:office:office" xmlns:r="http://schemas.openxmlformats.org/officeDocument/2006/relationships" xmlns:m="http://schemas.openxmlformats.org/officeDocument/2006/math" xmlns:v="urn:schemas-microsoft-com:vml" xmlns:w10="urn:schemas-microsoft-com:office:word" xmlns:w="http://schemas.openxmlformats.org/wordprocessingml/2006/main" xmlns:wne="http://schemas.microsoft.com/office/word/2006/wordml" xmlns:wp="http://schemas.openxmlformats.org/drawingml/2006/wordprocessingDrawing">
+<w:document xmlns:wpc="http://schemas.microsoft.com/office/word/2010/wordprocessingCanvas" xmlns:mo="http://schemas.microsoft.com/office/mac/office/2008/main" xmlns:mc="http://schemas.openxmlformats.org/markup-compatibility/2006" xmlns:mv="urn:schemas-microsoft-com:mac:vml" xmlns:o="urn:schemas-microsoft-com:office:office" xmlns:r="http://schemas.openxmlformats.org/officeDocument/2006/relationships" xmlns:m="http://schemas.openxmlformats.org/officeDocument/2006/math" xmlns:v="urn:schemas-microsoft-com:vml" xmlns:wp14="http://schemas.microsoft.com/office/word/2010/wordprocessingDrawing" xmlns:wp="http://schemas.openxmlformats.org/drawingml/2006/wordprocessingDrawing" xmlns:w10="urn:schemas-microsoft-com:office:word" xmlns:w="http://schemas.openxmlformats.org/wordprocessingml/2006/main" xmlns:w14="http://schemas.microsoft.com/office/word/2010/wordml" xmlns:wpg="http://schemas.microsoft.com/office/word/2010/wordprocessingGroup" xmlns:wpi="http://schemas.microsoft.com/office/word/2010/wordprocessingInk" xmlns:wne="http://schemas.microsoft.com/office/word/2006/wordml" xmlns:wps="http://schemas.microsoft.com/office/word/2010/wordprocessingShape" mc:Ignorable="w14 wp14">
   <w:body>
     <w:p>
       <w:pPr>
@@ -39,7 +39,15 @@
         <w:t xml:space="preserve">Before we get to the nuts and bolts of Soar-RL, consider first an example of its </w:t>
       </w:r>
       <w:r>
-        <w:t>effects.  Left-Right is a</w:t>
+        <w:t xml:space="preserve">effects.  </w:t>
+      </w:r>
+      <w:proofErr w:type="gramStart"/>
+      <w:r>
+        <w:t>Left-Right</w:t>
+      </w:r>
+      <w:proofErr w:type="gramEnd"/>
+      <w:r>
+        <w:t xml:space="preserve"> is a</w:t>
       </w:r>
       <w:r>
         <w:t xml:space="preserve"> simple agent that can choose to move either left or right.  Unbeknownst to this agent, one direction is more preferable than the other.  After deciding its destination, the agent will receive a “reward,” or feedback regarding how good a decision it made.  In this case, it will receive a reward of -1 for moving left and +1 for moving right.  Using Soar-RL, the agent will learn quickly that moving right is preferable to moving left.</w:t>
@@ -83,7 +91,15 @@
         <w:t xml:space="preserve">. As you are unfamiliar with Soar-RL code, either </w:t>
       </w:r>
       <w:r>
-        <w:t xml:space="preserve">type the following code into your favorite editor or open the VisualSoar </w:t>
+        <w:t xml:space="preserve">type the following code into your favorite editor or open the </w:t>
+      </w:r>
+      <w:proofErr w:type="spellStart"/>
+      <w:r>
+        <w:t>VisualSoar</w:t>
+      </w:r>
+      <w:proofErr w:type="spellEnd"/>
+      <w:r>
+        <w:t xml:space="preserve"> </w:t>
       </w:r>
       <w:r>
         <w:rPr>
@@ -141,24 +157,55 @@
       <w:pPr>
         <w:pStyle w:val="code"/>
       </w:pPr>
-      <w:r>
-        <w:t>sp {propose*initialize-left-right</w:t>
-      </w:r>
-    </w:p>
-    <w:p>
-      <w:pPr>
-        <w:pStyle w:val="code"/>
-      </w:pPr>
-      <w:r>
-        <w:t xml:space="preserve">   (state &lt;s&gt; ^superstate nil</w:t>
-      </w:r>
-    </w:p>
-    <w:p>
-      <w:pPr>
-        <w:pStyle w:val="code"/>
-      </w:pPr>
-      <w:r>
-        <w:t xml:space="preserve">             -^name)</w:t>
+      <w:proofErr w:type="spellStart"/>
+      <w:proofErr w:type="gramStart"/>
+      <w:r>
+        <w:t>sp</w:t>
+      </w:r>
+      <w:proofErr w:type="spellEnd"/>
+      <w:proofErr w:type="gramEnd"/>
+      <w:r>
+        <w:t xml:space="preserve"> {propose*initialize-left-right</w:t>
+      </w:r>
+    </w:p>
+    <w:p>
+      <w:pPr>
+        <w:pStyle w:val="code"/>
+      </w:pPr>
+      <w:r>
+        <w:t xml:space="preserve">   (</w:t>
+      </w:r>
+      <w:proofErr w:type="gramStart"/>
+      <w:r>
+        <w:t>state</w:t>
+      </w:r>
+      <w:proofErr w:type="gramEnd"/>
+      <w:r>
+        <w:t xml:space="preserve"> &lt;s&gt; ^</w:t>
+      </w:r>
+      <w:proofErr w:type="spellStart"/>
+      <w:r>
+        <w:t>superstate</w:t>
+      </w:r>
+      <w:proofErr w:type="spellEnd"/>
+      <w:r>
+        <w:t xml:space="preserve"> nil</w:t>
+      </w:r>
+    </w:p>
+    <w:p>
+      <w:pPr>
+        <w:pStyle w:val="code"/>
+      </w:pPr>
+      <w:r>
+        <w:t xml:space="preserve">             -^</w:t>
+      </w:r>
+      <w:proofErr w:type="gramStart"/>
+      <w:r>
+        <w:t>name</w:t>
+      </w:r>
+      <w:proofErr w:type="gramEnd"/>
+      <w:r>
+        <w:t>)</w:t>
       </w:r>
     </w:p>
     <w:p>
@@ -174,15 +221,31 @@
         <w:pStyle w:val="code"/>
       </w:pPr>
       <w:r>
-        <w:t xml:space="preserve">   (&lt;s&gt; ^operator &lt;o&gt; +)</w:t>
-      </w:r>
-    </w:p>
-    <w:p>
-      <w:pPr>
-        <w:pStyle w:val="code"/>
-      </w:pPr>
-      <w:r>
-        <w:t xml:space="preserve">   (&lt;o&gt; ^name initialize-left-right)</w:t>
+        <w:t xml:space="preserve">   (&lt;</w:t>
+      </w:r>
+      <w:proofErr w:type="gramStart"/>
+      <w:r>
+        <w:t>s</w:t>
+      </w:r>
+      <w:proofErr w:type="gramEnd"/>
+      <w:r>
+        <w:t>&gt; ^operator &lt;o&gt; +)</w:t>
+      </w:r>
+    </w:p>
+    <w:p>
+      <w:pPr>
+        <w:pStyle w:val="code"/>
+      </w:pPr>
+      <w:r>
+        <w:t xml:space="preserve">   (&lt;</w:t>
+      </w:r>
+      <w:proofErr w:type="gramStart"/>
+      <w:r>
+        <w:t>o</w:t>
+      </w:r>
+      <w:proofErr w:type="gramEnd"/>
+      <w:r>
+        <w:t>&gt; ^name initialize-left-right)</w:t>
       </w:r>
     </w:p>
     <w:p>
@@ -202,24 +265,47 @@
       <w:pPr>
         <w:pStyle w:val="code"/>
       </w:pPr>
-      <w:r>
-        <w:t>sp {apply*initialize-left-right</w:t>
-      </w:r>
-    </w:p>
-    <w:p>
-      <w:pPr>
-        <w:pStyle w:val="code"/>
-      </w:pPr>
-      <w:r>
-        <w:t xml:space="preserve">   (state &lt;s&gt; ^operator &lt;op&gt;)</w:t>
-      </w:r>
-    </w:p>
-    <w:p>
-      <w:pPr>
-        <w:pStyle w:val="code"/>
-      </w:pPr>
-      <w:r>
-        <w:t xml:space="preserve">   (&lt;op&gt; ^name initialize-left-right)</w:t>
+      <w:proofErr w:type="spellStart"/>
+      <w:proofErr w:type="gramStart"/>
+      <w:r>
+        <w:t>sp</w:t>
+      </w:r>
+      <w:proofErr w:type="spellEnd"/>
+      <w:proofErr w:type="gramEnd"/>
+      <w:r>
+        <w:t xml:space="preserve"> {apply*initialize-left-right</w:t>
+      </w:r>
+    </w:p>
+    <w:p>
+      <w:pPr>
+        <w:pStyle w:val="code"/>
+      </w:pPr>
+      <w:r>
+        <w:t xml:space="preserve">   (</w:t>
+      </w:r>
+      <w:proofErr w:type="gramStart"/>
+      <w:r>
+        <w:t>state</w:t>
+      </w:r>
+      <w:proofErr w:type="gramEnd"/>
+      <w:r>
+        <w:t xml:space="preserve"> &lt;s&gt; ^operator &lt;op&gt;)</w:t>
+      </w:r>
+    </w:p>
+    <w:p>
+      <w:pPr>
+        <w:pStyle w:val="code"/>
+      </w:pPr>
+      <w:r>
+        <w:t xml:space="preserve">   (&lt;</w:t>
+      </w:r>
+      <w:proofErr w:type="gramStart"/>
+      <w:r>
+        <w:t>op</w:t>
+      </w:r>
+      <w:proofErr w:type="gramEnd"/>
+      <w:r>
+        <w:t>&gt; ^name initialize-left-right)</w:t>
       </w:r>
     </w:p>
     <w:p>
@@ -235,15 +321,31 @@
         <w:pStyle w:val="code"/>
       </w:pPr>
       <w:r>
-        <w:t xml:space="preserve">   (&lt;s&gt; ^name left-right</w:t>
-      </w:r>
-    </w:p>
-    <w:p>
-      <w:pPr>
-        <w:pStyle w:val="code"/>
-      </w:pPr>
-      <w:r>
-        <w:t xml:space="preserve">        ^direction &lt;d1&gt;</w:t>
+        <w:t xml:space="preserve">   (&lt;</w:t>
+      </w:r>
+      <w:proofErr w:type="gramStart"/>
+      <w:r>
+        <w:t>s</w:t>
+      </w:r>
+      <w:proofErr w:type="gramEnd"/>
+      <w:r>
+        <w:t>&gt; ^name left-right</w:t>
+      </w:r>
+    </w:p>
+    <w:p>
+      <w:pPr>
+        <w:pStyle w:val="code"/>
+      </w:pPr>
+      <w:r>
+        <w:t xml:space="preserve">        ^</w:t>
+      </w:r>
+      <w:proofErr w:type="gramStart"/>
+      <w:r>
+        <w:t>direction</w:t>
+      </w:r>
+      <w:proofErr w:type="gramEnd"/>
+      <w:r>
+        <w:t xml:space="preserve"> &lt;d1&gt;</w:t>
       </w:r>
       <w:r>
         <w:t xml:space="preserve"> </w:t>
@@ -257,23 +359,47 @@
         <w:pStyle w:val="code"/>
       </w:pPr>
       <w:r>
-        <w:t xml:space="preserve">        ^location start)</w:t>
-      </w:r>
-    </w:p>
-    <w:p>
-      <w:pPr>
-        <w:pStyle w:val="code"/>
-      </w:pPr>
-      <w:r>
-        <w:t xml:space="preserve">   (&lt;d1&gt; ^name left ^reward -1)</w:t>
-      </w:r>
-    </w:p>
-    <w:p>
-      <w:pPr>
-        <w:pStyle w:val="code"/>
-      </w:pPr>
-      <w:r>
-        <w:t xml:space="preserve">   (&lt;d2&gt; ^name right ^reward 1)</w:t>
+        <w:t xml:space="preserve">        ^</w:t>
+      </w:r>
+      <w:proofErr w:type="gramStart"/>
+      <w:r>
+        <w:t>location</w:t>
+      </w:r>
+      <w:proofErr w:type="gramEnd"/>
+      <w:r>
+        <w:t xml:space="preserve"> start)</w:t>
+      </w:r>
+    </w:p>
+    <w:p>
+      <w:pPr>
+        <w:pStyle w:val="code"/>
+      </w:pPr>
+      <w:r>
+        <w:t xml:space="preserve">   (&lt;</w:t>
+      </w:r>
+      <w:proofErr w:type="gramStart"/>
+      <w:r>
+        <w:t>d1</w:t>
+      </w:r>
+      <w:proofErr w:type="gramEnd"/>
+      <w:r>
+        <w:t>&gt; ^name left ^reward -1)</w:t>
+      </w:r>
+    </w:p>
+    <w:p>
+      <w:pPr>
+        <w:pStyle w:val="code"/>
+      </w:pPr>
+      <w:r>
+        <w:t xml:space="preserve">   (&lt;</w:t>
+      </w:r>
+      <w:proofErr w:type="gramStart"/>
+      <w:r>
+        <w:t>d2</w:t>
+      </w:r>
+      <w:proofErr w:type="gramEnd"/>
+      <w:r>
+        <w:t>&gt; ^name right ^reward 1)</w:t>
       </w:r>
     </w:p>
     <w:p>
@@ -310,39 +436,81 @@
         <w:t xml:space="preserve"> direction.  The chosen direction is stored </w:t>
       </w:r>
       <w:r>
-        <w:t>on the state and the agent halts.</w:t>
-      </w:r>
-    </w:p>
-    <w:p>
-      <w:pPr>
-        <w:pStyle w:val="code"/>
-      </w:pPr>
-      <w:r>
-        <w:t>sp {left-right*propose*move</w:t>
-      </w:r>
-    </w:p>
-    <w:p>
-      <w:pPr>
-        <w:pStyle w:val="code"/>
-      </w:pPr>
-      <w:r>
-        <w:t xml:space="preserve">   (state &lt;s&gt; ^name left-right</w:t>
-      </w:r>
-    </w:p>
-    <w:p>
-      <w:pPr>
-        <w:pStyle w:val="code"/>
-      </w:pPr>
-      <w:r>
-        <w:t xml:space="preserve">              ^direction.name &lt;dir&gt;</w:t>
-      </w:r>
-    </w:p>
-    <w:p>
-      <w:pPr>
-        <w:pStyle w:val="code"/>
-      </w:pPr>
-      <w:r>
-        <w:t xml:space="preserve">              ^location start)</w:t>
+        <w:t>on the state</w:t>
+      </w:r>
+      <w:r>
+        <w:t>.</w:t>
+      </w:r>
+    </w:p>
+    <w:p>
+      <w:pPr>
+        <w:pStyle w:val="code"/>
+      </w:pPr>
+      <w:proofErr w:type="spellStart"/>
+      <w:proofErr w:type="gramStart"/>
+      <w:r>
+        <w:t>sp</w:t>
+      </w:r>
+      <w:proofErr w:type="spellEnd"/>
+      <w:proofErr w:type="gramEnd"/>
+      <w:r>
+        <w:t xml:space="preserve"> {left-right*propose*move</w:t>
+      </w:r>
+    </w:p>
+    <w:p>
+      <w:pPr>
+        <w:pStyle w:val="code"/>
+      </w:pPr>
+      <w:r>
+        <w:t xml:space="preserve">   (</w:t>
+      </w:r>
+      <w:proofErr w:type="gramStart"/>
+      <w:r>
+        <w:t>state</w:t>
+      </w:r>
+      <w:proofErr w:type="gramEnd"/>
+      <w:r>
+        <w:t xml:space="preserve"> &lt;s&gt; ^name left-right</w:t>
+      </w:r>
+    </w:p>
+    <w:p>
+      <w:pPr>
+        <w:pStyle w:val="code"/>
+      </w:pPr>
+      <w:r>
+        <w:t xml:space="preserve">              ^</w:t>
+      </w:r>
+      <w:proofErr w:type="gramStart"/>
+      <w:r>
+        <w:t>direction.name</w:t>
+      </w:r>
+      <w:proofErr w:type="gramEnd"/>
+      <w:r>
+        <w:t xml:space="preserve"> &lt;</w:t>
+      </w:r>
+      <w:proofErr w:type="spellStart"/>
+      <w:r>
+        <w:t>dir</w:t>
+      </w:r>
+      <w:proofErr w:type="spellEnd"/>
+      <w:r>
+        <w:t>&gt;</w:t>
+      </w:r>
+    </w:p>
+    <w:p>
+      <w:pPr>
+        <w:pStyle w:val="code"/>
+      </w:pPr>
+      <w:r>
+        <w:t xml:space="preserve">              ^</w:t>
+      </w:r>
+      <w:proofErr w:type="gramStart"/>
+      <w:r>
+        <w:t>location</w:t>
+      </w:r>
+      <w:proofErr w:type="gramEnd"/>
+      <w:r>
+        <w:t xml:space="preserve"> start)</w:t>
       </w:r>
     </w:p>
     <w:p>
@@ -358,23 +526,57 @@
         <w:pStyle w:val="code"/>
       </w:pPr>
       <w:r>
-        <w:t xml:space="preserve">   (&lt;s&gt; ^operator &lt;op&gt; +)</w:t>
-      </w:r>
-    </w:p>
-    <w:p>
-      <w:pPr>
-        <w:pStyle w:val="code"/>
-      </w:pPr>
-      <w:r>
-        <w:t xml:space="preserve">   (&lt;op&gt; ^name move</w:t>
-      </w:r>
-    </w:p>
-    <w:p>
-      <w:pPr>
-        <w:pStyle w:val="code"/>
-      </w:pPr>
-      <w:r>
-        <w:t xml:space="preserve">         ^dir &lt;dir&gt;)</w:t>
+        <w:t xml:space="preserve">   (&lt;</w:t>
+      </w:r>
+      <w:proofErr w:type="gramStart"/>
+      <w:r>
+        <w:t>s</w:t>
+      </w:r>
+      <w:proofErr w:type="gramEnd"/>
+      <w:r>
+        <w:t>&gt; ^operator &lt;op&gt; +)</w:t>
+      </w:r>
+    </w:p>
+    <w:p>
+      <w:pPr>
+        <w:pStyle w:val="code"/>
+      </w:pPr>
+      <w:r>
+        <w:t xml:space="preserve">   (&lt;</w:t>
+      </w:r>
+      <w:proofErr w:type="gramStart"/>
+      <w:r>
+        <w:t>op</w:t>
+      </w:r>
+      <w:proofErr w:type="gramEnd"/>
+      <w:r>
+        <w:t>&gt; ^name move</w:t>
+      </w:r>
+    </w:p>
+    <w:p>
+      <w:pPr>
+        <w:pStyle w:val="code"/>
+      </w:pPr>
+      <w:r>
+        <w:t xml:space="preserve">         ^</w:t>
+      </w:r>
+      <w:proofErr w:type="spellStart"/>
+      <w:proofErr w:type="gramStart"/>
+      <w:r>
+        <w:t>dir</w:t>
+      </w:r>
+      <w:proofErr w:type="spellEnd"/>
+      <w:proofErr w:type="gramEnd"/>
+      <w:r>
+        <w:t xml:space="preserve"> &lt;</w:t>
+      </w:r>
+      <w:proofErr w:type="spellStart"/>
+      <w:r>
+        <w:t>dir</w:t>
+      </w:r>
+      <w:proofErr w:type="spellEnd"/>
+      <w:r>
+        <w:t>&gt;)</w:t>
       </w:r>
     </w:p>
     <w:p>
@@ -394,40 +596,89 @@
       <w:pPr>
         <w:pStyle w:val="code"/>
       </w:pPr>
-      <w:r>
-        <w:t>sp {left-right*rl*left</w:t>
-      </w:r>
-    </w:p>
-    <w:p>
-      <w:pPr>
-        <w:pStyle w:val="code"/>
-      </w:pPr>
-      <w:r>
-        <w:t xml:space="preserve">   (state &lt;s&gt; ^name left-right</w:t>
-      </w:r>
-    </w:p>
-    <w:p>
-      <w:pPr>
-        <w:pStyle w:val="code"/>
-      </w:pPr>
-      <w:r>
-        <w:t xml:space="preserve">              ^operator &lt;op&gt; +)</w:t>
-      </w:r>
-    </w:p>
-    <w:p>
-      <w:pPr>
-        <w:pStyle w:val="code"/>
-      </w:pPr>
-      <w:r>
-        <w:t xml:space="preserve">   (&lt;op&gt; ^name move</w:t>
-      </w:r>
-    </w:p>
-    <w:p>
-      <w:pPr>
-        <w:pStyle w:val="code"/>
-      </w:pPr>
-      <w:r>
-        <w:t xml:space="preserve">         ^dir left)</w:t>
+      <w:proofErr w:type="spellStart"/>
+      <w:proofErr w:type="gramStart"/>
+      <w:r>
+        <w:t>sp</w:t>
+      </w:r>
+      <w:proofErr w:type="spellEnd"/>
+      <w:proofErr w:type="gramEnd"/>
+      <w:r>
+        <w:t xml:space="preserve"> {left-right*</w:t>
+      </w:r>
+      <w:proofErr w:type="spellStart"/>
+      <w:r>
+        <w:t>rl</w:t>
+      </w:r>
+      <w:proofErr w:type="spellEnd"/>
+      <w:r>
+        <w:t>*left</w:t>
+      </w:r>
+    </w:p>
+    <w:p>
+      <w:pPr>
+        <w:pStyle w:val="code"/>
+      </w:pPr>
+      <w:r>
+        <w:t xml:space="preserve">   (</w:t>
+      </w:r>
+      <w:proofErr w:type="gramStart"/>
+      <w:r>
+        <w:t>state</w:t>
+      </w:r>
+      <w:proofErr w:type="gramEnd"/>
+      <w:r>
+        <w:t xml:space="preserve"> &lt;s&gt; ^name left-right</w:t>
+      </w:r>
+    </w:p>
+    <w:p>
+      <w:pPr>
+        <w:pStyle w:val="code"/>
+      </w:pPr>
+      <w:r>
+        <w:t xml:space="preserve">              ^</w:t>
+      </w:r>
+      <w:proofErr w:type="gramStart"/>
+      <w:r>
+        <w:t>operator</w:t>
+      </w:r>
+      <w:proofErr w:type="gramEnd"/>
+      <w:r>
+        <w:t xml:space="preserve"> &lt;op&gt; +)</w:t>
+      </w:r>
+    </w:p>
+    <w:p>
+      <w:pPr>
+        <w:pStyle w:val="code"/>
+      </w:pPr>
+      <w:r>
+        <w:t xml:space="preserve">   (&lt;</w:t>
+      </w:r>
+      <w:proofErr w:type="gramStart"/>
+      <w:r>
+        <w:t>op</w:t>
+      </w:r>
+      <w:proofErr w:type="gramEnd"/>
+      <w:r>
+        <w:t>&gt; ^name move</w:t>
+      </w:r>
+    </w:p>
+    <w:p>
+      <w:pPr>
+        <w:pStyle w:val="code"/>
+      </w:pPr>
+      <w:r>
+        <w:t xml:space="preserve">         ^</w:t>
+      </w:r>
+      <w:proofErr w:type="spellStart"/>
+      <w:proofErr w:type="gramStart"/>
+      <w:r>
+        <w:t>dir</w:t>
+      </w:r>
+      <w:proofErr w:type="spellEnd"/>
+      <w:proofErr w:type="gramEnd"/>
+      <w:r>
+        <w:t xml:space="preserve"> left)</w:t>
       </w:r>
     </w:p>
     <w:p>
@@ -443,7 +694,15 @@
         <w:pStyle w:val="code"/>
       </w:pPr>
       <w:r>
-        <w:t xml:space="preserve">   (&lt;s&gt; ^operator &lt;op&gt; = 0)</w:t>
+        <w:t xml:space="preserve">   (&lt;</w:t>
+      </w:r>
+      <w:proofErr w:type="gramStart"/>
+      <w:r>
+        <w:t>s</w:t>
+      </w:r>
+      <w:proofErr w:type="gramEnd"/>
+      <w:r>
+        <w:t>&gt; ^operator &lt;op&gt; = 0)</w:t>
       </w:r>
     </w:p>
     <w:p>
@@ -463,40 +722,89 @@
       <w:pPr>
         <w:pStyle w:val="code"/>
       </w:pPr>
-      <w:r>
-        <w:t>sp {left-right*rl*right</w:t>
-      </w:r>
-    </w:p>
-    <w:p>
-      <w:pPr>
-        <w:pStyle w:val="code"/>
-      </w:pPr>
-      <w:r>
-        <w:t xml:space="preserve">   (state &lt;s&gt; ^name left-right</w:t>
-      </w:r>
-    </w:p>
-    <w:p>
-      <w:pPr>
-        <w:pStyle w:val="code"/>
-      </w:pPr>
-      <w:r>
-        <w:t xml:space="preserve">              ^operator &lt;op&gt; +)</w:t>
-      </w:r>
-    </w:p>
-    <w:p>
-      <w:pPr>
-        <w:pStyle w:val="code"/>
-      </w:pPr>
-      <w:r>
-        <w:t xml:space="preserve">   (&lt;op&gt; ^name move</w:t>
-      </w:r>
-    </w:p>
-    <w:p>
-      <w:pPr>
-        <w:pStyle w:val="code"/>
-      </w:pPr>
-      <w:r>
-        <w:t xml:space="preserve">         ^dir right)</w:t>
+      <w:proofErr w:type="spellStart"/>
+      <w:proofErr w:type="gramStart"/>
+      <w:r>
+        <w:t>sp</w:t>
+      </w:r>
+      <w:proofErr w:type="spellEnd"/>
+      <w:proofErr w:type="gramEnd"/>
+      <w:r>
+        <w:t xml:space="preserve"> {left-right*</w:t>
+      </w:r>
+      <w:proofErr w:type="spellStart"/>
+      <w:r>
+        <w:t>rl</w:t>
+      </w:r>
+      <w:proofErr w:type="spellEnd"/>
+      <w:r>
+        <w:t>*right</w:t>
+      </w:r>
+    </w:p>
+    <w:p>
+      <w:pPr>
+        <w:pStyle w:val="code"/>
+      </w:pPr>
+      <w:r>
+        <w:t xml:space="preserve">   (</w:t>
+      </w:r>
+      <w:proofErr w:type="gramStart"/>
+      <w:r>
+        <w:t>state</w:t>
+      </w:r>
+      <w:proofErr w:type="gramEnd"/>
+      <w:r>
+        <w:t xml:space="preserve"> &lt;s&gt; ^name left-right</w:t>
+      </w:r>
+    </w:p>
+    <w:p>
+      <w:pPr>
+        <w:pStyle w:val="code"/>
+      </w:pPr>
+      <w:r>
+        <w:t xml:space="preserve">              ^</w:t>
+      </w:r>
+      <w:proofErr w:type="gramStart"/>
+      <w:r>
+        <w:t>operator</w:t>
+      </w:r>
+      <w:proofErr w:type="gramEnd"/>
+      <w:r>
+        <w:t xml:space="preserve"> &lt;op&gt; +)</w:t>
+      </w:r>
+    </w:p>
+    <w:p>
+      <w:pPr>
+        <w:pStyle w:val="code"/>
+      </w:pPr>
+      <w:r>
+        <w:t xml:space="preserve">   (&lt;</w:t>
+      </w:r>
+      <w:proofErr w:type="gramStart"/>
+      <w:r>
+        <w:t>op</w:t>
+      </w:r>
+      <w:proofErr w:type="gramEnd"/>
+      <w:r>
+        <w:t>&gt; ^name move</w:t>
+      </w:r>
+    </w:p>
+    <w:p>
+      <w:pPr>
+        <w:pStyle w:val="code"/>
+      </w:pPr>
+      <w:r>
+        <w:t xml:space="preserve">         ^</w:t>
+      </w:r>
+      <w:proofErr w:type="spellStart"/>
+      <w:proofErr w:type="gramStart"/>
+      <w:r>
+        <w:t>dir</w:t>
+      </w:r>
+      <w:proofErr w:type="spellEnd"/>
+      <w:proofErr w:type="gramEnd"/>
+      <w:r>
+        <w:t xml:space="preserve"> right)</w:t>
       </w:r>
     </w:p>
     <w:p>
@@ -512,7 +820,15 @@
         <w:pStyle w:val="code"/>
       </w:pPr>
       <w:r>
-        <w:t xml:space="preserve">   (&lt;s&gt; ^operator &lt;op&gt; = 0)</w:t>
+        <w:t xml:space="preserve">   (&lt;</w:t>
+      </w:r>
+      <w:proofErr w:type="gramStart"/>
+      <w:r>
+        <w:t>s</w:t>
+      </w:r>
+      <w:proofErr w:type="gramEnd"/>
+      <w:r>
+        <w:t>&gt; ^operator &lt;op&gt; = 0)</w:t>
       </w:r>
     </w:p>
     <w:p>
@@ -532,32 +848,89 @@
       <w:pPr>
         <w:pStyle w:val="code"/>
       </w:pPr>
-      <w:r>
-        <w:t>sp {apply*move</w:t>
-      </w:r>
-    </w:p>
-    <w:p>
-      <w:pPr>
-        <w:pStyle w:val="code"/>
-      </w:pPr>
-      <w:r>
-        <w:t xml:space="preserve">   (state &lt;s&gt; ^operator &lt;op&gt;)</w:t>
-      </w:r>
-    </w:p>
-    <w:p>
-      <w:pPr>
-        <w:pStyle w:val="code"/>
-      </w:pPr>
-      <w:r>
-        <w:t xml:space="preserve">   (&lt;op&gt; ^name move</w:t>
-      </w:r>
-    </w:p>
-    <w:p>
-      <w:pPr>
-        <w:pStyle w:val="code"/>
-      </w:pPr>
-      <w:r>
-        <w:t xml:space="preserve">         ^dir &lt;dir&gt;)</w:t>
+      <w:proofErr w:type="spellStart"/>
+      <w:proofErr w:type="gramStart"/>
+      <w:r>
+        <w:t>sp</w:t>
+      </w:r>
+      <w:proofErr w:type="spellEnd"/>
+      <w:proofErr w:type="gramEnd"/>
+      <w:r>
+        <w:t xml:space="preserve"> {apply*move</w:t>
+      </w:r>
+    </w:p>
+    <w:p>
+      <w:pPr>
+        <w:pStyle w:val="code"/>
+      </w:pPr>
+      <w:r>
+        <w:t xml:space="preserve">   (</w:t>
+      </w:r>
+      <w:proofErr w:type="gramStart"/>
+      <w:r>
+        <w:t>state</w:t>
+      </w:r>
+      <w:proofErr w:type="gramEnd"/>
+      <w:r>
+        <w:t xml:space="preserve"> &lt;s&gt; ^operator &lt;op&gt;</w:t>
+      </w:r>
+    </w:p>
+    <w:p>
+      <w:pPr>
+        <w:pStyle w:val="code"/>
+      </w:pPr>
+      <w:r>
+        <w:t xml:space="preserve">              ^</w:t>
+      </w:r>
+      <w:proofErr w:type="gramStart"/>
+      <w:r>
+        <w:t>location</w:t>
+      </w:r>
+      <w:proofErr w:type="gramEnd"/>
+      <w:r>
+        <w:t xml:space="preserve"> start)</w:t>
+      </w:r>
+    </w:p>
+    <w:p>
+      <w:pPr>
+        <w:pStyle w:val="code"/>
+      </w:pPr>
+      <w:r>
+        <w:t xml:space="preserve">   (&lt;</w:t>
+      </w:r>
+      <w:proofErr w:type="gramStart"/>
+      <w:r>
+        <w:t>op</w:t>
+      </w:r>
+      <w:proofErr w:type="gramEnd"/>
+      <w:r>
+        <w:t>&gt; ^name move</w:t>
+      </w:r>
+    </w:p>
+    <w:p>
+      <w:pPr>
+        <w:pStyle w:val="code"/>
+      </w:pPr>
+      <w:r>
+        <w:t xml:space="preserve">         ^</w:t>
+      </w:r>
+      <w:proofErr w:type="spellStart"/>
+      <w:proofErr w:type="gramStart"/>
+      <w:r>
+        <w:t>dir</w:t>
+      </w:r>
+      <w:proofErr w:type="spellEnd"/>
+      <w:proofErr w:type="gramEnd"/>
+      <w:r>
+        <w:t xml:space="preserve"> &lt;</w:t>
+      </w:r>
+      <w:proofErr w:type="spellStart"/>
+      <w:r>
+        <w:t>dir</w:t>
+      </w:r>
+      <w:proofErr w:type="spellEnd"/>
+      <w:r>
+        <w:t>&gt;)</w:t>
       </w:r>
     </w:p>
     <w:p>
@@ -573,23 +946,61 @@
         <w:pStyle w:val="code"/>
       </w:pPr>
       <w:r>
-        <w:t xml:space="preserve">   (&lt;s&gt; ^location &lt;dir&gt;)</w:t>
-      </w:r>
-    </w:p>
-    <w:p>
-      <w:pPr>
-        <w:pStyle w:val="code"/>
-      </w:pPr>
-      <w:r>
-        <w:t xml:space="preserve">   (write (crlf) |Moved: | &lt;dir&gt;)</w:t>
-      </w:r>
-    </w:p>
-    <w:p>
-      <w:pPr>
-        <w:pStyle w:val="code"/>
-      </w:pPr>
-      <w:r>
-        <w:t xml:space="preserve">   (halt)</w:t>
+        <w:t xml:space="preserve">   (&lt;</w:t>
+      </w:r>
+      <w:proofErr w:type="gramStart"/>
+      <w:r>
+        <w:t>s</w:t>
+      </w:r>
+      <w:proofErr w:type="gramEnd"/>
+      <w:r>
+        <w:t xml:space="preserve">&gt; ^location </w:t>
+      </w:r>
+      <w:r>
+        <w:t xml:space="preserve">start - </w:t>
+      </w:r>
+      <w:r>
+        <w:t>&lt;</w:t>
+      </w:r>
+      <w:proofErr w:type="spellStart"/>
+      <w:r>
+        <w:t>dir</w:t>
+      </w:r>
+      <w:proofErr w:type="spellEnd"/>
+      <w:r>
+        <w:t>&gt;)</w:t>
+      </w:r>
+    </w:p>
+    <w:p>
+      <w:pPr>
+        <w:pStyle w:val="code"/>
+      </w:pPr>
+      <w:r>
+        <w:t xml:space="preserve">   (</w:t>
+      </w:r>
+      <w:proofErr w:type="gramStart"/>
+      <w:r>
+        <w:t>write</w:t>
+      </w:r>
+      <w:proofErr w:type="gramEnd"/>
+      <w:r>
+        <w:t xml:space="preserve"> (</w:t>
+      </w:r>
+      <w:proofErr w:type="spellStart"/>
+      <w:r>
+        <w:t>crlf</w:t>
+      </w:r>
+      <w:proofErr w:type="spellEnd"/>
+      <w:r>
+        <w:t>) |Moved: | &lt;</w:t>
+      </w:r>
+      <w:proofErr w:type="spellStart"/>
+      <w:r>
+        <w:t>dir</w:t>
+      </w:r>
+      <w:proofErr w:type="spellEnd"/>
+      <w:r>
+        <w:t>&gt;)</w:t>
       </w:r>
     </w:p>
     <w:p>
@@ -620,55 +1031,118 @@
     </w:p>
     <w:p>
       <w:r>
-        <w:t>When an agent chooses a direction it is afforded the respective reward.</w:t>
-      </w:r>
-    </w:p>
-    <w:p>
-      <w:pPr>
-        <w:pStyle w:val="code"/>
-      </w:pPr>
-      <w:r>
-        <w:t>sp {elaborate*reward</w:t>
-      </w:r>
-    </w:p>
-    <w:p>
-      <w:pPr>
-        <w:pStyle w:val="code"/>
-      </w:pPr>
-      <w:r>
-        <w:t xml:space="preserve">   (state &lt;s&gt; ^name left-right</w:t>
-      </w:r>
-    </w:p>
-    <w:p>
-      <w:pPr>
-        <w:pStyle w:val="code"/>
-      </w:pPr>
-      <w:r>
-        <w:t xml:space="preserve">              ^reward-link &lt;r&gt;</w:t>
-      </w:r>
-    </w:p>
-    <w:p>
-      <w:pPr>
-        <w:pStyle w:val="code"/>
-      </w:pPr>
-      <w:r>
-        <w:t xml:space="preserve">              ^location &lt;d-name&gt;</w:t>
-      </w:r>
-    </w:p>
-    <w:p>
-      <w:pPr>
-        <w:pStyle w:val="code"/>
-      </w:pPr>
-      <w:r>
-        <w:t xml:space="preserve">              ^direction &lt;dir&gt;)</w:t>
-      </w:r>
-    </w:p>
-    <w:p>
-      <w:pPr>
-        <w:pStyle w:val="code"/>
-      </w:pPr>
-      <w:r>
-        <w:t xml:space="preserve">   (&lt;dir&gt; ^name &lt;d-name&gt; ^reward &lt;d-reward&gt;)</w:t>
+        <w:t>When an agent chooses a direction</w:t>
+      </w:r>
+      <w:r>
+        <w:t>,</w:t>
+      </w:r>
+      <w:r>
+        <w:t xml:space="preserve"> it is afforded the respective reward.</w:t>
+      </w:r>
+    </w:p>
+    <w:p>
+      <w:pPr>
+        <w:pStyle w:val="code"/>
+      </w:pPr>
+      <w:proofErr w:type="spellStart"/>
+      <w:proofErr w:type="gramStart"/>
+      <w:r>
+        <w:t>sp</w:t>
+      </w:r>
+      <w:proofErr w:type="spellEnd"/>
+      <w:proofErr w:type="gramEnd"/>
+      <w:r>
+        <w:t xml:space="preserve"> {elaborate*reward</w:t>
+      </w:r>
+    </w:p>
+    <w:p>
+      <w:pPr>
+        <w:pStyle w:val="code"/>
+      </w:pPr>
+      <w:r>
+        <w:t xml:space="preserve">   (</w:t>
+      </w:r>
+      <w:proofErr w:type="gramStart"/>
+      <w:r>
+        <w:t>state</w:t>
+      </w:r>
+      <w:proofErr w:type="gramEnd"/>
+      <w:r>
+        <w:t xml:space="preserve"> &lt;s&gt; ^name left-right</w:t>
+      </w:r>
+    </w:p>
+    <w:p>
+      <w:pPr>
+        <w:pStyle w:val="code"/>
+      </w:pPr>
+      <w:r>
+        <w:t xml:space="preserve">              ^</w:t>
+      </w:r>
+      <w:proofErr w:type="gramStart"/>
+      <w:r>
+        <w:t>reward</w:t>
+      </w:r>
+      <w:proofErr w:type="gramEnd"/>
+      <w:r>
+        <w:t>-link &lt;r&gt;</w:t>
+      </w:r>
+    </w:p>
+    <w:p>
+      <w:pPr>
+        <w:pStyle w:val="code"/>
+      </w:pPr>
+      <w:r>
+        <w:t xml:space="preserve">              ^</w:t>
+      </w:r>
+      <w:proofErr w:type="gramStart"/>
+      <w:r>
+        <w:t>location</w:t>
+      </w:r>
+      <w:proofErr w:type="gramEnd"/>
+      <w:r>
+        <w:t xml:space="preserve"> &lt;d-name&gt;</w:t>
+      </w:r>
+    </w:p>
+    <w:p>
+      <w:pPr>
+        <w:pStyle w:val="code"/>
+      </w:pPr>
+      <w:r>
+        <w:t xml:space="preserve">              ^</w:t>
+      </w:r>
+      <w:proofErr w:type="gramStart"/>
+      <w:r>
+        <w:t>direction</w:t>
+      </w:r>
+      <w:proofErr w:type="gramEnd"/>
+      <w:r>
+        <w:t xml:space="preserve"> &lt;</w:t>
+      </w:r>
+      <w:proofErr w:type="spellStart"/>
+      <w:r>
+        <w:t>dir</w:t>
+      </w:r>
+      <w:proofErr w:type="spellEnd"/>
+      <w:r>
+        <w:t>&gt;)</w:t>
+      </w:r>
+    </w:p>
+    <w:p>
+      <w:pPr>
+        <w:pStyle w:val="code"/>
+      </w:pPr>
+      <w:r>
+        <w:t xml:space="preserve">   (&lt;</w:t>
+      </w:r>
+      <w:proofErr w:type="spellStart"/>
+      <w:proofErr w:type="gramStart"/>
+      <w:r>
+        <w:t>dir</w:t>
+      </w:r>
+      <w:proofErr w:type="spellEnd"/>
+      <w:proofErr w:type="gramEnd"/>
+      <w:r>
+        <w:t>&gt; ^name &lt;d-name&gt; ^reward &lt;d-reward&gt;)</w:t>
       </w:r>
     </w:p>
     <w:p>
@@ -684,7 +1158,23 @@
         <w:pStyle w:val="code"/>
       </w:pPr>
       <w:r>
-        <w:t xml:space="preserve">   (&lt;r&gt; ^reward.value &lt;d-reward&gt;)</w:t>
+        <w:t xml:space="preserve">   (&lt;</w:t>
+      </w:r>
+      <w:proofErr w:type="gramStart"/>
+      <w:r>
+        <w:t>r</w:t>
+      </w:r>
+      <w:proofErr w:type="gramEnd"/>
+      <w:r>
+        <w:t>&gt; ^</w:t>
+      </w:r>
+      <w:proofErr w:type="spellStart"/>
+      <w:r>
+        <w:t>reward.value</w:t>
+      </w:r>
+      <w:proofErr w:type="spellEnd"/>
+      <w:r>
+        <w:t xml:space="preserve"> &lt;d-reward&gt;)</w:t>
       </w:r>
     </w:p>
     <w:p>
@@ -698,6 +1188,155 @@
     <w:p>
       <w:pPr>
         <w:pStyle w:val="code"/>
+        <w:ind w:left="0"/>
+      </w:pPr>
+    </w:p>
+    <w:p>
+      <w:pPr>
+        <w:rPr>
+          <w:u w:val="single"/>
+        </w:rPr>
+      </w:pPr>
+    </w:p>
+    <w:p>
+      <w:pPr>
+        <w:rPr>
+          <w:u w:val="single"/>
+        </w:rPr>
+      </w:pPr>
+    </w:p>
+    <w:p>
+      <w:pPr>
+        <w:rPr>
+          <w:u w:val="single"/>
+        </w:rPr>
+      </w:pPr>
+      <w:r>
+        <w:rPr>
+          <w:u w:val="single"/>
+        </w:rPr>
+        <w:t>Conclusion</w:t>
+      </w:r>
+    </w:p>
+    <w:p>
+      <w:pPr>
+        <w:pStyle w:val="code"/>
+        <w:ind w:left="0"/>
+        <w:rPr>
+          <w:rFonts w:asciiTheme="minorHAnsi" w:hAnsiTheme="minorHAnsi"/>
+          <w:sz w:val="24"/>
+          <w:u w:val="single"/>
+        </w:rPr>
+      </w:pPr>
+      <w:r>
+        <w:rPr>
+          <w:rFonts w:asciiTheme="minorHAnsi" w:hAnsiTheme="minorHAnsi"/>
+          <w:sz w:val="24"/>
+        </w:rPr>
+        <w:t>When an agent chooses a direction</w:t>
+      </w:r>
+      <w:r>
+        <w:rPr>
+          <w:rFonts w:asciiTheme="minorHAnsi" w:hAnsiTheme="minorHAnsi"/>
+          <w:sz w:val="24"/>
+        </w:rPr>
+        <w:t>, the task is over and the agent halts.</w:t>
+      </w:r>
+    </w:p>
+    <w:p>
+      <w:pPr>
+        <w:pStyle w:val="code"/>
+        <w:ind w:left="0"/>
+        <w:rPr>
+          <w:rFonts w:asciiTheme="minorHAnsi" w:hAnsiTheme="minorHAnsi"/>
+          <w:u w:val="single"/>
+        </w:rPr>
+      </w:pPr>
+    </w:p>
+    <w:p>
+      <w:pPr>
+        <w:pStyle w:val="code"/>
+      </w:pPr>
+      <w:proofErr w:type="spellStart"/>
+      <w:proofErr w:type="gramStart"/>
+      <w:r>
+        <w:t>sp</w:t>
+      </w:r>
+      <w:proofErr w:type="spellEnd"/>
+      <w:proofErr w:type="gramEnd"/>
+      <w:r>
+        <w:t xml:space="preserve"> {elaborate*done</w:t>
+      </w:r>
+    </w:p>
+    <w:p>
+      <w:pPr>
+        <w:pStyle w:val="code"/>
+      </w:pPr>
+      <w:r>
+        <w:t xml:space="preserve">   (</w:t>
+      </w:r>
+      <w:proofErr w:type="gramStart"/>
+      <w:r>
+        <w:t>state</w:t>
+      </w:r>
+      <w:proofErr w:type="gramEnd"/>
+      <w:r>
+        <w:t xml:space="preserve"> &lt;s&gt; ^name left-right</w:t>
+      </w:r>
+    </w:p>
+    <w:p>
+      <w:pPr>
+        <w:pStyle w:val="code"/>
+      </w:pPr>
+      <w:r>
+        <w:t xml:space="preserve">              ^</w:t>
+      </w:r>
+      <w:proofErr w:type="gramStart"/>
+      <w:r>
+        <w:t>location</w:t>
+      </w:r>
+      <w:proofErr w:type="gramEnd"/>
+      <w:r>
+        <w:t xml:space="preserve"> {&lt;&gt; start})</w:t>
+      </w:r>
+    </w:p>
+    <w:p>
+      <w:pPr>
+        <w:pStyle w:val="code"/>
+      </w:pPr>
+      <w:r>
+        <w:t>--&gt;</w:t>
+      </w:r>
+    </w:p>
+    <w:p>
+      <w:pPr>
+        <w:pStyle w:val="code"/>
+      </w:pPr>
+      <w:r>
+        <w:t xml:space="preserve">   (</w:t>
+      </w:r>
+      <w:proofErr w:type="gramStart"/>
+      <w:r>
+        <w:t>halt</w:t>
+      </w:r>
+      <w:proofErr w:type="gramEnd"/>
+      <w:r>
+        <w:t>)</w:t>
+      </w:r>
+    </w:p>
+    <w:p>
+      <w:pPr>
+        <w:pStyle w:val="code"/>
+        <w:ind w:left="0" w:firstLine="720"/>
+      </w:pPr>
+      <w:r>
+        <w:t>}</w:t>
+      </w:r>
+    </w:p>
+    <w:p>
+      <w:pPr>
+        <w:pStyle w:val="code"/>
+        <w:ind w:left="0"/>
       </w:pPr>
     </w:p>
     <w:p>
@@ -707,12 +1346,14 @@
       <w:r>
         <w:t xml:space="preserve">in the code above, namely the </w:t>
       </w:r>
+      <w:proofErr w:type="spellStart"/>
       <w:r>
         <w:rPr>
           <w:i/>
         </w:rPr>
         <w:t>rl</w:t>
       </w:r>
+      <w:proofErr w:type="spellEnd"/>
       <w:r>
         <w:t xml:space="preserve"> rules for the </w:t>
       </w:r>
@@ -768,8 +1409,15 @@
       <w:pPr>
         <w:pStyle w:val="code"/>
       </w:pPr>
-      <w:r>
-        <w:t>rl --set learning on</w:t>
+      <w:proofErr w:type="spellStart"/>
+      <w:proofErr w:type="gramStart"/>
+      <w:r>
+        <w:t>rl</w:t>
+      </w:r>
+      <w:proofErr w:type="spellEnd"/>
+      <w:proofErr w:type="gramEnd"/>
+      <w:r>
+        <w:t xml:space="preserve"> --set learning on</w:t>
       </w:r>
     </w:p>
     <w:p>
@@ -785,8 +1433,16 @@
         <w:rPr>
           <w:i/>
         </w:rPr>
-        <w:t>_firstload</w:t>
-      </w:r>
+        <w:t>_</w:t>
+      </w:r>
+      <w:proofErr w:type="spellStart"/>
+      <w:r>
+        <w:rPr>
+          <w:i/>
+        </w:rPr>
+        <w:t>firstload</w:t>
+      </w:r>
+      <w:proofErr w:type="spellEnd"/>
       <w:r>
         <w:t xml:space="preserve"> file of the </w:t>
       </w:r>
@@ -815,9 +1471,19 @@
       <w:pPr>
         <w:pStyle w:val="code"/>
       </w:pPr>
-      <w:r>
-        <w:t>print --rl</w:t>
-      </w:r>
+      <w:proofErr w:type="gramStart"/>
+      <w:r>
+        <w:t>print</w:t>
+      </w:r>
+      <w:proofErr w:type="gramEnd"/>
+      <w:r>
+        <w:t xml:space="preserve"> --</w:t>
+      </w:r>
+      <w:proofErr w:type="spellStart"/>
+      <w:r>
+        <w:t>rl</w:t>
+      </w:r>
+      <w:proofErr w:type="spellEnd"/>
     </w:p>
     <w:p>
       <w:pPr>
@@ -839,16 +1505,42 @@
       <w:pPr>
         <w:pStyle w:val="code"/>
       </w:pPr>
-      <w:r>
-        <w:t xml:space="preserve">left-right*rl*right  0.  0 </w:t>
-      </w:r>
-    </w:p>
-    <w:p>
-      <w:pPr>
-        <w:pStyle w:val="code"/>
-      </w:pPr>
-      <w:r>
-        <w:t>left-right*rl*left  0.  0</w:t>
+      <w:proofErr w:type="gramStart"/>
+      <w:r>
+        <w:t>left</w:t>
+      </w:r>
+      <w:proofErr w:type="gramEnd"/>
+      <w:r>
+        <w:t>-right*</w:t>
+      </w:r>
+      <w:proofErr w:type="spellStart"/>
+      <w:r>
+        <w:t>rl</w:t>
+      </w:r>
+      <w:proofErr w:type="spellEnd"/>
+      <w:r>
+        <w:t xml:space="preserve">*right  0.  0 </w:t>
+      </w:r>
+    </w:p>
+    <w:p>
+      <w:pPr>
+        <w:pStyle w:val="code"/>
+      </w:pPr>
+      <w:proofErr w:type="gramStart"/>
+      <w:r>
+        <w:t>left</w:t>
+      </w:r>
+      <w:proofErr w:type="gramEnd"/>
+      <w:r>
+        <w:t>-right*</w:t>
+      </w:r>
+      <w:proofErr w:type="spellStart"/>
+      <w:r>
+        <w:t>rl</w:t>
+      </w:r>
+      <w:proofErr w:type="spellEnd"/>
+      <w:r>
+        <w:t>*left  0.  0</w:t>
       </w:r>
     </w:p>
     <w:p>
@@ -888,8 +1580,16 @@
         <w:rPr>
           <w:i/>
         </w:rPr>
-        <w:t>print --rl</w:t>
-      </w:r>
+        <w:t>print --</w:t>
+      </w:r>
+      <w:proofErr w:type="spellStart"/>
+      <w:r>
+        <w:rPr>
+          <w:i/>
+        </w:rPr>
+        <w:t>rl</w:t>
+      </w:r>
+      <w:proofErr w:type="spellEnd"/>
       <w:r>
         <w:t xml:space="preserve"> again, to see Soar-RL in action:</w:t>
       </w:r>
@@ -898,16 +1598,42 @@
       <w:pPr>
         <w:pStyle w:val="code"/>
       </w:pPr>
-      <w:r>
-        <w:t xml:space="preserve">left-right*rl*right  1.  0.3 </w:t>
-      </w:r>
-    </w:p>
-    <w:p>
-      <w:pPr>
-        <w:pStyle w:val="code"/>
-      </w:pPr>
-      <w:r>
-        <w:t>left-right*rl*left  0.  0</w:t>
+      <w:proofErr w:type="gramStart"/>
+      <w:r>
+        <w:t>left</w:t>
+      </w:r>
+      <w:proofErr w:type="gramEnd"/>
+      <w:r>
+        <w:t>-right*</w:t>
+      </w:r>
+      <w:proofErr w:type="spellStart"/>
+      <w:r>
+        <w:t>rl</w:t>
+      </w:r>
+      <w:proofErr w:type="spellEnd"/>
+      <w:r>
+        <w:t xml:space="preserve">*right  1.  0.3 </w:t>
+      </w:r>
+    </w:p>
+    <w:p>
+      <w:pPr>
+        <w:pStyle w:val="code"/>
+      </w:pPr>
+      <w:proofErr w:type="gramStart"/>
+      <w:r>
+        <w:t>left</w:t>
+      </w:r>
+      <w:proofErr w:type="gramEnd"/>
+      <w:r>
+        <w:t>-right*</w:t>
+      </w:r>
+      <w:proofErr w:type="spellStart"/>
+      <w:r>
+        <w:t>rl</w:t>
+      </w:r>
+      <w:proofErr w:type="spellEnd"/>
+      <w:r>
+        <w:t>*left  0.  0</w:t>
       </w:r>
     </w:p>
     <w:p>
@@ -934,11 +1660,33 @@
       <w:r>
         <w:t xml:space="preserve"> In this case the </w:t>
       </w:r>
+      <w:proofErr w:type="gramStart"/>
       <w:r>
         <w:rPr>
           <w:i/>
         </w:rPr>
-        <w:t>left-right*rl*left</w:t>
+        <w:t>left-right</w:t>
+      </w:r>
+      <w:proofErr w:type="gramEnd"/>
+      <w:r>
+        <w:rPr>
+          <w:i/>
+        </w:rPr>
+        <w:t>*</w:t>
+      </w:r>
+      <w:proofErr w:type="spellStart"/>
+      <w:r>
+        <w:rPr>
+          <w:i/>
+        </w:rPr>
+        <w:t>rl</w:t>
+      </w:r>
+      <w:proofErr w:type="spellEnd"/>
+      <w:r>
+        <w:rPr>
+          <w:i/>
+        </w:rPr>
+        <w:t>*left</w:t>
       </w:r>
       <w:r>
         <w:t xml:space="preserve"> preference would have been updated 1 time with a value of -0.3.</w:t>
@@ -946,7 +1694,15 @@
     </w:p>
     <w:p>
       <w:r>
-        <w:t xml:space="preserve">Now click the “Init-soar” button.  This will reinitialize the agent.  Execute </w:t>
+        <w:t>Now click the “</w:t>
+      </w:r>
+      <w:proofErr w:type="spellStart"/>
+      <w:r>
+        <w:t>Init</w:t>
+      </w:r>
+      <w:proofErr w:type="spellEnd"/>
+      <w:r>
+        <w:t xml:space="preserve">-soar” button.  This will reinitialize the agent.  Execute </w:t>
       </w:r>
       <w:r>
         <w:rPr>
@@ -954,20 +1710,27 @@
         </w:rPr>
         <w:t>print --</w:t>
       </w:r>
+      <w:proofErr w:type="spellStart"/>
       <w:r>
         <w:rPr>
           <w:i/>
         </w:rPr>
         <w:t>rl</w:t>
       </w:r>
+      <w:proofErr w:type="spellEnd"/>
       <w:r>
         <w:t xml:space="preserve">.  Notice that the numeric indifferent values have not changed from the previous run.  Storing these values between runs is the method by which Soar-RL agents learn.  Run the agent 20 more times, clicking </w:t>
       </w:r>
       <w:r>
         <w:t>the “</w:t>
       </w:r>
-      <w:r>
-        <w:t>Init-soar</w:t>
+      <w:proofErr w:type="spellStart"/>
+      <w:r>
+        <w:t>Init</w:t>
+      </w:r>
+      <w:proofErr w:type="spellEnd"/>
+      <w:r>
+        <w:t>-soar</w:t>
       </w:r>
       <w:r>
         <w:t>”</w:t>
@@ -1051,24 +1814,47 @@
       <w:pPr>
         <w:pStyle w:val="code"/>
       </w:pPr>
-      <w:r>
-        <w:t>sp {my*proposal*rule</w:t>
-      </w:r>
-    </w:p>
-    <w:p>
-      <w:pPr>
-        <w:pStyle w:val="code"/>
-      </w:pPr>
-      <w:r>
-        <w:t xml:space="preserve">   (state &lt;s&gt; ^operator &lt;op&gt; +</w:t>
-      </w:r>
-    </w:p>
-    <w:p>
-      <w:pPr>
-        <w:pStyle w:val="code"/>
-      </w:pPr>
-      <w:r>
-        <w:t xml:space="preserve">              ^condition &lt;c&gt;)</w:t>
+      <w:proofErr w:type="spellStart"/>
+      <w:proofErr w:type="gramStart"/>
+      <w:r>
+        <w:t>sp</w:t>
+      </w:r>
+      <w:proofErr w:type="spellEnd"/>
+      <w:proofErr w:type="gramEnd"/>
+      <w:r>
+        <w:t xml:space="preserve"> {my*proposal*rule</w:t>
+      </w:r>
+    </w:p>
+    <w:p>
+      <w:pPr>
+        <w:pStyle w:val="code"/>
+      </w:pPr>
+      <w:r>
+        <w:t xml:space="preserve">   (</w:t>
+      </w:r>
+      <w:proofErr w:type="gramStart"/>
+      <w:r>
+        <w:t>state</w:t>
+      </w:r>
+      <w:proofErr w:type="gramEnd"/>
+      <w:r>
+        <w:t xml:space="preserve"> &lt;s&gt; ^operator &lt;op&gt; +</w:t>
+      </w:r>
+    </w:p>
+    <w:p>
+      <w:pPr>
+        <w:pStyle w:val="code"/>
+      </w:pPr>
+      <w:r>
+        <w:t xml:space="preserve">              ^</w:t>
+      </w:r>
+      <w:proofErr w:type="gramStart"/>
+      <w:r>
+        <w:t>condition</w:t>
+      </w:r>
+      <w:proofErr w:type="gramEnd"/>
+      <w:r>
+        <w:t xml:space="preserve"> &lt;c&gt;)</w:t>
       </w:r>
     </w:p>
     <w:p>
@@ -1084,7 +1870,15 @@
         <w:pStyle w:val="code"/>
       </w:pPr>
       <w:r>
-        <w:t xml:space="preserve">   (&lt;s&gt; ^operator &lt;op&gt; = 2.3)</w:t>
+        <w:t xml:space="preserve">   (&lt;</w:t>
+      </w:r>
+      <w:proofErr w:type="gramStart"/>
+      <w:r>
+        <w:t>s</w:t>
+      </w:r>
+      <w:proofErr w:type="gramEnd"/>
+      <w:r>
+        <w:t>&gt; ^operator &lt;op&gt; = 2.3)</w:t>
       </w:r>
     </w:p>
     <w:p>
@@ -1125,7 +1919,15 @@
         <w:pStyle w:val="code"/>
       </w:pPr>
       <w:r>
-        <w:t>(&lt;s&gt; ^operator &lt;op&gt; = number)</w:t>
+        <w:t>(&lt;</w:t>
+      </w:r>
+      <w:proofErr w:type="gramStart"/>
+      <w:r>
+        <w:t>s</w:t>
+      </w:r>
+      <w:proofErr w:type="gramEnd"/>
+      <w:r>
+        <w:t>&gt; ^operator &lt;op&gt; = number)</w:t>
       </w:r>
     </w:p>
     <w:p>
@@ -1242,32 +2044,63 @@
       <w:pPr>
         <w:pStyle w:val="code"/>
       </w:pPr>
-      <w:r>
-        <w:t>sp {water-jug*propose*empty</w:t>
-      </w:r>
-    </w:p>
-    <w:p>
-      <w:pPr>
-        <w:pStyle w:val="code"/>
-      </w:pPr>
-      <w:r>
-        <w:t xml:space="preserve">   (state &lt;s&gt; ^name water-jug</w:t>
-      </w:r>
-    </w:p>
-    <w:p>
-      <w:pPr>
-        <w:pStyle w:val="code"/>
-      </w:pPr>
-      <w:r>
-        <w:t xml:space="preserve">              ^jug &lt;j&gt;)</w:t>
-      </w:r>
-    </w:p>
-    <w:p>
-      <w:pPr>
-        <w:pStyle w:val="code"/>
-      </w:pPr>
-      <w:r>
-        <w:t xml:space="preserve">   (&lt;j&gt; ^contents &gt; 0)</w:t>
+      <w:proofErr w:type="spellStart"/>
+      <w:proofErr w:type="gramStart"/>
+      <w:r>
+        <w:t>sp</w:t>
+      </w:r>
+      <w:proofErr w:type="spellEnd"/>
+      <w:proofErr w:type="gramEnd"/>
+      <w:r>
+        <w:t xml:space="preserve"> {water-jug*propose*empty</w:t>
+      </w:r>
+    </w:p>
+    <w:p>
+      <w:pPr>
+        <w:pStyle w:val="code"/>
+      </w:pPr>
+      <w:r>
+        <w:t xml:space="preserve">   (</w:t>
+      </w:r>
+      <w:proofErr w:type="gramStart"/>
+      <w:r>
+        <w:t>state</w:t>
+      </w:r>
+      <w:proofErr w:type="gramEnd"/>
+      <w:r>
+        <w:t xml:space="preserve"> &lt;s&gt; ^name water-jug</w:t>
+      </w:r>
+    </w:p>
+    <w:p>
+      <w:pPr>
+        <w:pStyle w:val="code"/>
+      </w:pPr>
+      <w:r>
+        <w:t xml:space="preserve">              ^</w:t>
+      </w:r>
+      <w:proofErr w:type="gramStart"/>
+      <w:r>
+        <w:t>jug</w:t>
+      </w:r>
+      <w:proofErr w:type="gramEnd"/>
+      <w:r>
+        <w:t xml:space="preserve"> &lt;j&gt;)</w:t>
+      </w:r>
+    </w:p>
+    <w:p>
+      <w:pPr>
+        <w:pStyle w:val="code"/>
+      </w:pPr>
+      <w:r>
+        <w:t xml:space="preserve">   (&lt;</w:t>
+      </w:r>
+      <w:proofErr w:type="gramStart"/>
+      <w:r>
+        <w:t>j</w:t>
+      </w:r>
+      <w:proofErr w:type="gramEnd"/>
+      <w:r>
+        <w:t>&gt; ^contents &gt; 0)</w:t>
       </w:r>
     </w:p>
     <w:p>
@@ -1283,60 +2116,115 @@
         <w:pStyle w:val="code"/>
       </w:pPr>
       <w:r>
-        <w:t xml:space="preserve">   (&lt;s&gt; ^operator &lt;o&gt; +)</w:t>
-      </w:r>
-    </w:p>
-    <w:p>
-      <w:pPr>
-        <w:pStyle w:val="code"/>
-      </w:pPr>
-      <w:r>
-        <w:t xml:space="preserve">   (&lt;o&gt; ^name empty</w:t>
-      </w:r>
-    </w:p>
-    <w:p>
-      <w:pPr>
-        <w:pStyle w:val="code"/>
-      </w:pPr>
-      <w:r>
-        <w:t xml:space="preserve">        ^empty-jug &lt;j&gt;)}</w:t>
-      </w:r>
-    </w:p>
-    <w:p>
-      <w:pPr>
-        <w:pStyle w:val="code"/>
-      </w:pPr>
-    </w:p>
-    <w:p>
-      <w:pPr>
-        <w:pStyle w:val="code"/>
-      </w:pPr>
-      <w:r>
-        <w:t>sp {water-jug*propose*fill</w:t>
-      </w:r>
-    </w:p>
-    <w:p>
-      <w:pPr>
-        <w:pStyle w:val="code"/>
-      </w:pPr>
-      <w:r>
-        <w:t xml:space="preserve">   (state &lt;s&gt; ^name water-jug</w:t>
-      </w:r>
-    </w:p>
-    <w:p>
-      <w:pPr>
-        <w:pStyle w:val="code"/>
-      </w:pPr>
-      <w:r>
-        <w:t xml:space="preserve">              ^jug &lt;j&gt;)</w:t>
-      </w:r>
-    </w:p>
-    <w:p>
-      <w:pPr>
-        <w:pStyle w:val="code"/>
-      </w:pPr>
-      <w:r>
-        <w:t xml:space="preserve">   (&lt;j&gt; ^empty &gt; 0)</w:t>
+        <w:t xml:space="preserve">   (&lt;</w:t>
+      </w:r>
+      <w:proofErr w:type="gramStart"/>
+      <w:r>
+        <w:t>s</w:t>
+      </w:r>
+      <w:proofErr w:type="gramEnd"/>
+      <w:r>
+        <w:t>&gt; ^operator &lt;o&gt; +)</w:t>
+      </w:r>
+    </w:p>
+    <w:p>
+      <w:pPr>
+        <w:pStyle w:val="code"/>
+      </w:pPr>
+      <w:r>
+        <w:t xml:space="preserve">   (&lt;</w:t>
+      </w:r>
+      <w:proofErr w:type="gramStart"/>
+      <w:r>
+        <w:t>o</w:t>
+      </w:r>
+      <w:proofErr w:type="gramEnd"/>
+      <w:r>
+        <w:t>&gt; ^name empty</w:t>
+      </w:r>
+    </w:p>
+    <w:p>
+      <w:pPr>
+        <w:pStyle w:val="code"/>
+      </w:pPr>
+      <w:r>
+        <w:t xml:space="preserve">        ^</w:t>
+      </w:r>
+      <w:proofErr w:type="gramStart"/>
+      <w:r>
+        <w:t>empty</w:t>
+      </w:r>
+      <w:proofErr w:type="gramEnd"/>
+      <w:r>
+        <w:t>-jug &lt;j&gt;)}</w:t>
+      </w:r>
+    </w:p>
+    <w:p>
+      <w:pPr>
+        <w:pStyle w:val="code"/>
+      </w:pPr>
+    </w:p>
+    <w:p>
+      <w:pPr>
+        <w:pStyle w:val="code"/>
+      </w:pPr>
+      <w:proofErr w:type="spellStart"/>
+      <w:proofErr w:type="gramStart"/>
+      <w:r>
+        <w:t>sp</w:t>
+      </w:r>
+      <w:proofErr w:type="spellEnd"/>
+      <w:proofErr w:type="gramEnd"/>
+      <w:r>
+        <w:t xml:space="preserve"> {water-jug*propose*fill</w:t>
+      </w:r>
+    </w:p>
+    <w:p>
+      <w:pPr>
+        <w:pStyle w:val="code"/>
+      </w:pPr>
+      <w:r>
+        <w:t xml:space="preserve">   (</w:t>
+      </w:r>
+      <w:proofErr w:type="gramStart"/>
+      <w:r>
+        <w:t>state</w:t>
+      </w:r>
+      <w:proofErr w:type="gramEnd"/>
+      <w:r>
+        <w:t xml:space="preserve"> &lt;s&gt; ^name water-jug</w:t>
+      </w:r>
+    </w:p>
+    <w:p>
+      <w:pPr>
+        <w:pStyle w:val="code"/>
+      </w:pPr>
+      <w:r>
+        <w:t xml:space="preserve">              ^</w:t>
+      </w:r>
+      <w:proofErr w:type="gramStart"/>
+      <w:r>
+        <w:t>jug</w:t>
+      </w:r>
+      <w:proofErr w:type="gramEnd"/>
+      <w:r>
+        <w:t xml:space="preserve"> &lt;j&gt;)</w:t>
+      </w:r>
+    </w:p>
+    <w:p>
+      <w:pPr>
+        <w:pStyle w:val="code"/>
+      </w:pPr>
+      <w:r>
+        <w:t xml:space="preserve">   (&lt;</w:t>
+      </w:r>
+      <w:proofErr w:type="gramStart"/>
+      <w:r>
+        <w:t>j</w:t>
+      </w:r>
+      <w:proofErr w:type="gramEnd"/>
+      <w:r>
+        <w:t>&gt; ^empty &gt; 0)</w:t>
       </w:r>
     </w:p>
     <w:p>
@@ -1352,68 +2240,164 @@
         <w:pStyle w:val="code"/>
       </w:pPr>
       <w:r>
-        <w:t xml:space="preserve">   (&lt;s&gt; ^operator &lt;o&gt; +)</w:t>
-      </w:r>
-    </w:p>
-    <w:p>
-      <w:pPr>
-        <w:pStyle w:val="code"/>
-      </w:pPr>
-      <w:r>
-        <w:t xml:space="preserve">   (&lt;o&gt; ^name fill</w:t>
-      </w:r>
-    </w:p>
-    <w:p>
-      <w:pPr>
-        <w:pStyle w:val="code"/>
-      </w:pPr>
-      <w:r>
-        <w:t xml:space="preserve">        ^fill-jug &lt;j&gt;)}</w:t>
-      </w:r>
-    </w:p>
-    <w:p>
-      <w:pPr>
-        <w:pStyle w:val="code"/>
-      </w:pPr>
-    </w:p>
-    <w:p>
-      <w:pPr>
-        <w:pStyle w:val="code"/>
-      </w:pPr>
-      <w:r>
-        <w:t>sp {water-jug*propose*pour</w:t>
-      </w:r>
-    </w:p>
-    <w:p>
-      <w:pPr>
-        <w:pStyle w:val="code"/>
-      </w:pPr>
-      <w:r>
-        <w:t xml:space="preserve">   (state &lt;s&gt; ^name water-jug</w:t>
-      </w:r>
-    </w:p>
-    <w:p>
-      <w:pPr>
-        <w:pStyle w:val="code"/>
-      </w:pPr>
-      <w:r>
-        <w:t xml:space="preserve">              ^jug &lt;i&gt; { &lt;&gt;&lt;i&gt;&lt;j&gt; })</w:t>
-      </w:r>
-    </w:p>
-    <w:p>
-      <w:pPr>
-        <w:pStyle w:val="code"/>
-      </w:pPr>
-      <w:r>
-        <w:t xml:space="preserve">   (&lt;i&gt; ^contents &gt; 0 )</w:t>
-      </w:r>
-    </w:p>
-    <w:p>
-      <w:pPr>
-        <w:pStyle w:val="code"/>
-      </w:pPr>
-      <w:r>
-        <w:t xml:space="preserve">   (&lt;j&gt; ^empty &gt; 0)</w:t>
+        <w:t xml:space="preserve">   (&lt;</w:t>
+      </w:r>
+      <w:proofErr w:type="gramStart"/>
+      <w:r>
+        <w:t>s</w:t>
+      </w:r>
+      <w:proofErr w:type="gramEnd"/>
+      <w:r>
+        <w:t>&gt; ^operator &lt;o&gt; +)</w:t>
+      </w:r>
+    </w:p>
+    <w:p>
+      <w:pPr>
+        <w:pStyle w:val="code"/>
+      </w:pPr>
+      <w:r>
+        <w:t xml:space="preserve">   (&lt;</w:t>
+      </w:r>
+      <w:proofErr w:type="gramStart"/>
+      <w:r>
+        <w:t>o</w:t>
+      </w:r>
+      <w:proofErr w:type="gramEnd"/>
+      <w:r>
+        <w:t>&gt; ^name fill</w:t>
+      </w:r>
+    </w:p>
+    <w:p>
+      <w:pPr>
+        <w:pStyle w:val="code"/>
+      </w:pPr>
+      <w:r>
+        <w:t xml:space="preserve">        ^</w:t>
+      </w:r>
+      <w:proofErr w:type="gramStart"/>
+      <w:r>
+        <w:t>fill</w:t>
+      </w:r>
+      <w:proofErr w:type="gramEnd"/>
+      <w:r>
+        <w:t>-jug &lt;j&gt;)}</w:t>
+      </w:r>
+    </w:p>
+    <w:p>
+      <w:pPr>
+        <w:pStyle w:val="code"/>
+      </w:pPr>
+    </w:p>
+    <w:p>
+      <w:pPr>
+        <w:pStyle w:val="code"/>
+      </w:pPr>
+    </w:p>
+    <w:p>
+      <w:pPr>
+        <w:pStyle w:val="code"/>
+      </w:pPr>
+    </w:p>
+    <w:p>
+      <w:pPr>
+        <w:pStyle w:val="code"/>
+      </w:pPr>
+    </w:p>
+    <w:p>
+      <w:pPr>
+        <w:pStyle w:val="code"/>
+      </w:pPr>
+      <w:proofErr w:type="spellStart"/>
+      <w:proofErr w:type="gramStart"/>
+      <w:r>
+        <w:t>sp</w:t>
+      </w:r>
+      <w:proofErr w:type="spellEnd"/>
+      <w:proofErr w:type="gramEnd"/>
+      <w:r>
+        <w:t xml:space="preserve"> {water-jug*propose*pour</w:t>
+      </w:r>
+    </w:p>
+    <w:p>
+      <w:pPr>
+        <w:pStyle w:val="code"/>
+      </w:pPr>
+      <w:r>
+        <w:t xml:space="preserve">   (</w:t>
+      </w:r>
+      <w:proofErr w:type="gramStart"/>
+      <w:r>
+        <w:t>state</w:t>
+      </w:r>
+      <w:proofErr w:type="gramEnd"/>
+      <w:r>
+        <w:t xml:space="preserve"> &lt;s&gt; ^name water-jug</w:t>
+      </w:r>
+    </w:p>
+    <w:p>
+      <w:pPr>
+        <w:pStyle w:val="code"/>
+      </w:pPr>
+      <w:r>
+        <w:t xml:space="preserve">              ^</w:t>
+      </w:r>
+      <w:proofErr w:type="gramStart"/>
+      <w:r>
+        <w:t>jug</w:t>
+      </w:r>
+      <w:proofErr w:type="gramEnd"/>
+      <w:r>
+        <w:t xml:space="preserve"> &lt;</w:t>
+      </w:r>
+      <w:proofErr w:type="spellStart"/>
+      <w:r>
+        <w:t>i</w:t>
+      </w:r>
+      <w:proofErr w:type="spellEnd"/>
+      <w:r>
+        <w:t>&gt; { &lt;&gt;&lt;</w:t>
+      </w:r>
+      <w:proofErr w:type="spellStart"/>
+      <w:r>
+        <w:t>i</w:t>
+      </w:r>
+      <w:proofErr w:type="spellEnd"/>
+      <w:r>
+        <w:t>&gt;&lt;j&gt; })</w:t>
+      </w:r>
+    </w:p>
+    <w:p>
+      <w:pPr>
+        <w:pStyle w:val="code"/>
+      </w:pPr>
+      <w:r>
+        <w:t xml:space="preserve">   (&lt;</w:t>
+      </w:r>
+      <w:proofErr w:type="spellStart"/>
+      <w:proofErr w:type="gramStart"/>
+      <w:r>
+        <w:t>i</w:t>
+      </w:r>
+      <w:proofErr w:type="spellEnd"/>
+      <w:proofErr w:type="gramEnd"/>
+      <w:r>
+        <w:t>&gt; ^contents &gt; 0 )</w:t>
+      </w:r>
+    </w:p>
+    <w:p>
+      <w:pPr>
+        <w:pStyle w:val="code"/>
+      </w:pPr>
+      <w:r>
+        <w:t xml:space="preserve">   (&lt;</w:t>
+      </w:r>
+      <w:proofErr w:type="gramStart"/>
+      <w:r>
+        <w:t>j</w:t>
+      </w:r>
+      <w:proofErr w:type="gramEnd"/>
+      <w:r>
+        <w:t>&gt; ^empty &gt; 0)</w:t>
       </w:r>
     </w:p>
     <w:p>
@@ -1429,31 +2413,71 @@
         <w:pStyle w:val="code"/>
       </w:pPr>
       <w:r>
-        <w:t xml:space="preserve">   (&lt;s&gt; ^operator &lt;o&gt; +)</w:t>
-      </w:r>
-    </w:p>
-    <w:p>
-      <w:pPr>
-        <w:pStyle w:val="code"/>
-      </w:pPr>
-      <w:r>
-        <w:t xml:space="preserve">   (&lt;o&gt; ^name pour</w:t>
-      </w:r>
-    </w:p>
-    <w:p>
-      <w:pPr>
-        <w:pStyle w:val="code"/>
-      </w:pPr>
-      <w:r>
-        <w:t xml:space="preserve">        ^empty-jug &lt;i&gt;</w:t>
-      </w:r>
-    </w:p>
-    <w:p>
-      <w:pPr>
-        <w:pStyle w:val="code"/>
-      </w:pPr>
-      <w:r>
-        <w:t xml:space="preserve">        ^fill-jug &lt;j&gt;)}</w:t>
+        <w:t xml:space="preserve">   (&lt;</w:t>
+      </w:r>
+      <w:proofErr w:type="gramStart"/>
+      <w:r>
+        <w:t>s</w:t>
+      </w:r>
+      <w:proofErr w:type="gramEnd"/>
+      <w:r>
+        <w:t>&gt; ^operator &lt;o&gt; +)</w:t>
+      </w:r>
+    </w:p>
+    <w:p>
+      <w:pPr>
+        <w:pStyle w:val="code"/>
+      </w:pPr>
+      <w:r>
+        <w:t xml:space="preserve">   (&lt;</w:t>
+      </w:r>
+      <w:proofErr w:type="gramStart"/>
+      <w:r>
+        <w:t>o</w:t>
+      </w:r>
+      <w:proofErr w:type="gramEnd"/>
+      <w:r>
+        <w:t>&gt; ^name pour</w:t>
+      </w:r>
+    </w:p>
+    <w:p>
+      <w:pPr>
+        <w:pStyle w:val="code"/>
+      </w:pPr>
+      <w:r>
+        <w:t xml:space="preserve">        ^</w:t>
+      </w:r>
+      <w:proofErr w:type="gramStart"/>
+      <w:r>
+        <w:t>empty</w:t>
+      </w:r>
+      <w:proofErr w:type="gramEnd"/>
+      <w:r>
+        <w:t>-jug &lt;</w:t>
+      </w:r>
+      <w:proofErr w:type="spellStart"/>
+      <w:r>
+        <w:t>i</w:t>
+      </w:r>
+      <w:proofErr w:type="spellEnd"/>
+      <w:r>
+        <w:t>&gt;</w:t>
+      </w:r>
+    </w:p>
+    <w:p>
+      <w:pPr>
+        <w:pStyle w:val="code"/>
+      </w:pPr>
+      <w:r>
+        <w:t xml:space="preserve">        ^</w:t>
+      </w:r>
+      <w:proofErr w:type="gramStart"/>
+      <w:r>
+        <w:t>fill</w:t>
+      </w:r>
+      <w:proofErr w:type="gramEnd"/>
+      <w:r>
+        <w:t>-jug &lt;j&gt;)}</w:t>
       </w:r>
     </w:p>
     <w:p>
@@ -1565,16 +2589,31 @@
       <w:pPr>
         <w:pStyle w:val="code"/>
       </w:pPr>
-      <w:r>
-        <w:t>sp {water-jug*empty*3*2*4</w:t>
-      </w:r>
-    </w:p>
-    <w:p>
-      <w:pPr>
-        <w:pStyle w:val="code"/>
-      </w:pPr>
-      <w:r>
-        <w:t xml:space="preserve">   (state &lt;s&gt; ^name water-jug </w:t>
+      <w:proofErr w:type="spellStart"/>
+      <w:proofErr w:type="gramStart"/>
+      <w:r>
+        <w:t>sp</w:t>
+      </w:r>
+      <w:proofErr w:type="spellEnd"/>
+      <w:proofErr w:type="gramEnd"/>
+      <w:r>
+        <w:t xml:space="preserve"> {water-jug*empty*3*2*4</w:t>
+      </w:r>
+    </w:p>
+    <w:p>
+      <w:pPr>
+        <w:pStyle w:val="code"/>
+      </w:pPr>
+      <w:r>
+        <w:t xml:space="preserve">   (</w:t>
+      </w:r>
+      <w:proofErr w:type="gramStart"/>
+      <w:r>
+        <w:t>state</w:t>
+      </w:r>
+      <w:proofErr w:type="gramEnd"/>
+      <w:r>
+        <w:t xml:space="preserve"> &lt;s&gt; ^name water-jug </w:t>
       </w:r>
     </w:p>
     <w:p>
@@ -1585,15 +2624,31 @@
         <w:t xml:space="preserve">              </w:t>
       </w:r>
       <w:r>
-        <w:t>^operator &lt;op&gt; +</w:t>
-      </w:r>
-    </w:p>
-    <w:p>
-      <w:pPr>
-        <w:pStyle w:val="code"/>
-      </w:pPr>
-      <w:r>
-        <w:t xml:space="preserve">              ^jug &lt;j1&gt;</w:t>
+        <w:t>^</w:t>
+      </w:r>
+      <w:proofErr w:type="gramStart"/>
+      <w:r>
+        <w:t>operator</w:t>
+      </w:r>
+      <w:proofErr w:type="gramEnd"/>
+      <w:r>
+        <w:t xml:space="preserve"> &lt;op&gt; +</w:t>
+      </w:r>
+    </w:p>
+    <w:p>
+      <w:pPr>
+        <w:pStyle w:val="code"/>
+      </w:pPr>
+      <w:r>
+        <w:t xml:space="preserve">              ^</w:t>
+      </w:r>
+      <w:proofErr w:type="gramStart"/>
+      <w:r>
+        <w:t>jug</w:t>
+      </w:r>
+      <w:proofErr w:type="gramEnd"/>
+      <w:r>
+        <w:t xml:space="preserve"> &lt;j1&gt;</w:t>
       </w:r>
       <w:r>
         <w:t xml:space="preserve"> </w:t>
@@ -1607,15 +2662,39 @@
         <w:pStyle w:val="code"/>
       </w:pPr>
       <w:r>
-        <w:t xml:space="preserve">   (&lt;op&gt; ^name empty </w:t>
-      </w:r>
-    </w:p>
-    <w:p>
-      <w:pPr>
-        <w:pStyle w:val="code"/>
-      </w:pPr>
-      <w:r>
-        <w:t xml:space="preserve">         ^empty-jug.volume 3</w:t>
+        <w:t xml:space="preserve">   (&lt;</w:t>
+      </w:r>
+      <w:proofErr w:type="gramStart"/>
+      <w:r>
+        <w:t>op</w:t>
+      </w:r>
+      <w:proofErr w:type="gramEnd"/>
+      <w:r>
+        <w:t xml:space="preserve">&gt; ^name empty </w:t>
+      </w:r>
+    </w:p>
+    <w:p>
+      <w:pPr>
+        <w:pStyle w:val="code"/>
+      </w:pPr>
+      <w:r>
+        <w:t xml:space="preserve">         ^</w:t>
+      </w:r>
+      <w:proofErr w:type="gramStart"/>
+      <w:r>
+        <w:t>empty</w:t>
+      </w:r>
+      <w:proofErr w:type="gramEnd"/>
+      <w:r>
+        <w:t>-</w:t>
+      </w:r>
+      <w:proofErr w:type="spellStart"/>
+      <w:r>
+        <w:t>jug.volume</w:t>
+      </w:r>
+      <w:proofErr w:type="spellEnd"/>
+      <w:r>
+        <w:t xml:space="preserve"> 3</w:t>
       </w:r>
       <w:r>
         <w:t>)</w:t>
@@ -1626,7 +2705,15 @@
         <w:pStyle w:val="code"/>
       </w:pPr>
       <w:r>
-        <w:t xml:space="preserve">   (&lt;j1&gt; ^volume 3 </w:t>
+        <w:t xml:space="preserve">   (&lt;</w:t>
+      </w:r>
+      <w:proofErr w:type="gramStart"/>
+      <w:r>
+        <w:t>j1</w:t>
+      </w:r>
+      <w:proofErr w:type="gramEnd"/>
+      <w:r>
+        <w:t xml:space="preserve">&gt; ^volume 3 </w:t>
       </w:r>
     </w:p>
     <w:p>
@@ -1637,15 +2724,31 @@
         <w:t xml:space="preserve">         </w:t>
       </w:r>
       <w:r>
-        <w:t>^contents 2)</w:t>
-      </w:r>
-    </w:p>
-    <w:p>
-      <w:pPr>
-        <w:pStyle w:val="code"/>
-      </w:pPr>
-      <w:r>
-        <w:t xml:space="preserve">   (&lt;j2&gt; ^volume 5 </w:t>
+        <w:t>^</w:t>
+      </w:r>
+      <w:proofErr w:type="gramStart"/>
+      <w:r>
+        <w:t>contents</w:t>
+      </w:r>
+      <w:proofErr w:type="gramEnd"/>
+      <w:r>
+        <w:t xml:space="preserve"> 2)</w:t>
+      </w:r>
+    </w:p>
+    <w:p>
+      <w:pPr>
+        <w:pStyle w:val="code"/>
+      </w:pPr>
+      <w:r>
+        <w:t xml:space="preserve">   (&lt;</w:t>
+      </w:r>
+      <w:proofErr w:type="gramStart"/>
+      <w:r>
+        <w:t>j2</w:t>
+      </w:r>
+      <w:proofErr w:type="gramEnd"/>
+      <w:r>
+        <w:t xml:space="preserve">&gt; ^volume 5 </w:t>
       </w:r>
     </w:p>
     <w:p>
@@ -1656,7 +2759,15 @@
         <w:t xml:space="preserve">         </w:t>
       </w:r>
       <w:r>
-        <w:t>^contents 4)</w:t>
+        <w:t>^</w:t>
+      </w:r>
+      <w:proofErr w:type="gramStart"/>
+      <w:r>
+        <w:t>contents</w:t>
+      </w:r>
+      <w:proofErr w:type="gramEnd"/>
+      <w:r>
+        <w:t xml:space="preserve"> 4)</w:t>
       </w:r>
     </w:p>
     <w:p>
@@ -1672,7 +2783,15 @@
         <w:pStyle w:val="code"/>
       </w:pPr>
       <w:r>
-        <w:t xml:space="preserve">   (&lt;s&gt; ^operator &lt;op&gt; = 0)</w:t>
+        <w:t xml:space="preserve">   (&lt;</w:t>
+      </w:r>
+      <w:proofErr w:type="gramStart"/>
+      <w:r>
+        <w:t>s</w:t>
+      </w:r>
+      <w:proofErr w:type="gramEnd"/>
+      <w:r>
+        <w:t>&gt; ^operator &lt;op&gt; = 0)</w:t>
       </w:r>
     </w:p>
     <w:p>
@@ -1725,12 +2844,14 @@
       <w:r>
         <w:t xml:space="preserve">  Since we can express these rules as the output of a simple combinatorial pattern, we will use the Soar </w:t>
       </w:r>
+      <w:proofErr w:type="spellStart"/>
       <w:r>
         <w:rPr>
           <w:i/>
         </w:rPr>
         <w:t>gp</w:t>
       </w:r>
+      <w:proofErr w:type="spellEnd"/>
       <w:r>
         <w:t xml:space="preserve"> command to generate all the rules we need:</w:t>
       </w:r>
@@ -1739,8 +2860,23 @@
       <w:pPr>
         <w:pStyle w:val="code"/>
       </w:pPr>
-      <w:r>
-        <w:t>gp {rl*water-jug*empty</w:t>
+      <w:proofErr w:type="spellStart"/>
+      <w:proofErr w:type="gramStart"/>
+      <w:r>
+        <w:t>gp</w:t>
+      </w:r>
+      <w:proofErr w:type="spellEnd"/>
+      <w:proofErr w:type="gramEnd"/>
+      <w:r>
+        <w:t xml:space="preserve"> {</w:t>
+      </w:r>
+      <w:proofErr w:type="spellStart"/>
+      <w:r>
+        <w:t>rl</w:t>
+      </w:r>
+      <w:proofErr w:type="spellEnd"/>
+      <w:r>
+        <w:t>*water-jug*empty</w:t>
       </w:r>
     </w:p>
     <w:p>
@@ -1751,7 +2887,15 @@
         <w:t xml:space="preserve">   </w:t>
       </w:r>
       <w:r>
-        <w:t>(state &lt;s&gt;</w:t>
+        <w:t>(</w:t>
+      </w:r>
+      <w:proofErr w:type="gramStart"/>
+      <w:r>
+        <w:t>state</w:t>
+      </w:r>
+      <w:proofErr w:type="gramEnd"/>
+      <w:r>
+        <w:t xml:space="preserve"> &lt;s&gt;</w:t>
       </w:r>
       <w:r>
         <w:t xml:space="preserve"> ^name water-jug</w:t>
@@ -1762,55 +2906,119 @@
         <w:pStyle w:val="code"/>
       </w:pPr>
       <w:r>
-        <w:t xml:space="preserve">              ^operator &lt;op&gt; +</w:t>
-      </w:r>
-    </w:p>
-    <w:p>
-      <w:pPr>
-        <w:pStyle w:val="code"/>
-      </w:pPr>
-      <w:r>
-        <w:t xml:space="preserve">              ^jug &lt;j1&gt; &lt;j2&gt;)</w:t>
-      </w:r>
-    </w:p>
-    <w:p>
-      <w:pPr>
-        <w:pStyle w:val="code"/>
-      </w:pPr>
-      <w:r>
-        <w:t xml:space="preserve">   (&lt;op&gt; ^name empty</w:t>
-      </w:r>
-    </w:p>
-    <w:p>
-      <w:pPr>
-        <w:pStyle w:val="code"/>
-      </w:pPr>
-      <w:r>
-        <w:t xml:space="preserve">         ^empty-jug.volume [3 5])</w:t>
-      </w:r>
-    </w:p>
-    <w:p>
-      <w:pPr>
-        <w:pStyle w:val="code"/>
-      </w:pPr>
-      <w:r>
-        <w:t xml:space="preserve">   (&lt;j1&gt; ^volume 3</w:t>
-      </w:r>
-    </w:p>
-    <w:p>
-      <w:pPr>
-        <w:pStyle w:val="code"/>
-      </w:pPr>
-      <w:r>
-        <w:t xml:space="preserve">         ^contents [0 1 2 3])</w:t>
-      </w:r>
-    </w:p>
-    <w:p>
-      <w:pPr>
-        <w:pStyle w:val="code"/>
-      </w:pPr>
-      <w:r>
-        <w:t xml:space="preserve">   (&lt;j2&gt; ^volume 5</w:t>
+        <w:t xml:space="preserve">              ^</w:t>
+      </w:r>
+      <w:proofErr w:type="gramStart"/>
+      <w:r>
+        <w:t>operator</w:t>
+      </w:r>
+      <w:proofErr w:type="gramEnd"/>
+      <w:r>
+        <w:t xml:space="preserve"> &lt;op&gt; +</w:t>
+      </w:r>
+    </w:p>
+    <w:p>
+      <w:pPr>
+        <w:pStyle w:val="code"/>
+      </w:pPr>
+      <w:r>
+        <w:t xml:space="preserve">              ^</w:t>
+      </w:r>
+      <w:proofErr w:type="gramStart"/>
+      <w:r>
+        <w:t>jug</w:t>
+      </w:r>
+      <w:proofErr w:type="gramEnd"/>
+      <w:r>
+        <w:t xml:space="preserve"> &lt;j1&gt; &lt;j2&gt;)</w:t>
+      </w:r>
+    </w:p>
+    <w:p>
+      <w:pPr>
+        <w:pStyle w:val="code"/>
+      </w:pPr>
+      <w:r>
+        <w:t xml:space="preserve">   (&lt;</w:t>
+      </w:r>
+      <w:proofErr w:type="gramStart"/>
+      <w:r>
+        <w:t>op</w:t>
+      </w:r>
+      <w:proofErr w:type="gramEnd"/>
+      <w:r>
+        <w:t>&gt; ^name empty</w:t>
+      </w:r>
+    </w:p>
+    <w:p>
+      <w:pPr>
+        <w:pStyle w:val="code"/>
+      </w:pPr>
+      <w:r>
+        <w:t xml:space="preserve">         ^</w:t>
+      </w:r>
+      <w:proofErr w:type="gramStart"/>
+      <w:r>
+        <w:t>empty</w:t>
+      </w:r>
+      <w:proofErr w:type="gramEnd"/>
+      <w:r>
+        <w:t>-</w:t>
+      </w:r>
+      <w:proofErr w:type="spellStart"/>
+      <w:r>
+        <w:t>jug.volume</w:t>
+      </w:r>
+      <w:proofErr w:type="spellEnd"/>
+      <w:r>
+        <w:t xml:space="preserve"> [3 5])</w:t>
+      </w:r>
+    </w:p>
+    <w:p>
+      <w:pPr>
+        <w:pStyle w:val="code"/>
+      </w:pPr>
+      <w:r>
+        <w:t xml:space="preserve">   (&lt;</w:t>
+      </w:r>
+      <w:proofErr w:type="gramStart"/>
+      <w:r>
+        <w:t>j1</w:t>
+      </w:r>
+      <w:proofErr w:type="gramEnd"/>
+      <w:r>
+        <w:t>&gt; ^volume 3</w:t>
+      </w:r>
+    </w:p>
+    <w:p>
+      <w:pPr>
+        <w:pStyle w:val="code"/>
+      </w:pPr>
+      <w:r>
+        <w:t xml:space="preserve">         ^</w:t>
+      </w:r>
+      <w:proofErr w:type="gramStart"/>
+      <w:r>
+        <w:t>contents</w:t>
+      </w:r>
+      <w:proofErr w:type="gramEnd"/>
+      <w:r>
+        <w:t xml:space="preserve"> [0 1 2 3])</w:t>
+      </w:r>
+    </w:p>
+    <w:p>
+      <w:pPr>
+        <w:pStyle w:val="code"/>
+      </w:pPr>
+      <w:r>
+        <w:t xml:space="preserve">   (&lt;</w:t>
+      </w:r>
+      <w:proofErr w:type="gramStart"/>
+      <w:r>
+        <w:t>j2</w:t>
+      </w:r>
+      <w:proofErr w:type="gramEnd"/>
+      <w:r>
+        <w:t>&gt; ^volume 5</w:t>
       </w:r>
     </w:p>
     <w:p>
@@ -1821,10 +3029,18 @@
         <w:t xml:space="preserve">         </w:t>
       </w:r>
       <w:r>
-        <w:t>^cont</w:t>
-      </w:r>
-      <w:r>
-        <w:t>ents [0 1 2 3 4 5])</w:t>
+        <w:t>^</w:t>
+      </w:r>
+      <w:proofErr w:type="gramStart"/>
+      <w:r>
+        <w:t>cont</w:t>
+      </w:r>
+      <w:r>
+        <w:t>ents</w:t>
+      </w:r>
+      <w:proofErr w:type="gramEnd"/>
+      <w:r>
+        <w:t xml:space="preserve"> [0 1 2 3 4 5])</w:t>
       </w:r>
     </w:p>
     <w:p>
@@ -1843,7 +3059,15 @@
         <w:t xml:space="preserve">   </w:t>
       </w:r>
       <w:r>
-        <w:t>(&lt;s&gt; ^operator &lt;op&gt; =</w:t>
+        <w:t>(&lt;</w:t>
+      </w:r>
+      <w:proofErr w:type="gramStart"/>
+      <w:r>
+        <w:t>s</w:t>
+      </w:r>
+      <w:proofErr w:type="gramEnd"/>
+      <w:r>
+        <w:t>&gt; ^operator &lt;op&gt; =</w:t>
       </w:r>
       <w:r>
         <w:t xml:space="preserve"> 0)</w:t>
@@ -1866,8 +3090,48 @@
       <w:pPr>
         <w:pStyle w:val="code"/>
       </w:pPr>
-      <w:r>
-        <w:t>gp {rl*water-jug*fill</w:t>
+    </w:p>
+    <w:p>
+      <w:pPr>
+        <w:pStyle w:val="code"/>
+      </w:pPr>
+    </w:p>
+    <w:p>
+      <w:pPr>
+        <w:pStyle w:val="code"/>
+      </w:pPr>
+    </w:p>
+    <w:p>
+      <w:pPr>
+        <w:pStyle w:val="code"/>
+      </w:pPr>
+    </w:p>
+    <w:p>
+      <w:pPr>
+        <w:pStyle w:val="code"/>
+      </w:pPr>
+    </w:p>
+    <w:p>
+      <w:pPr>
+        <w:pStyle w:val="code"/>
+      </w:pPr>
+      <w:proofErr w:type="spellStart"/>
+      <w:proofErr w:type="gramStart"/>
+      <w:r>
+        <w:t>gp</w:t>
+      </w:r>
+      <w:proofErr w:type="spellEnd"/>
+      <w:proofErr w:type="gramEnd"/>
+      <w:r>
+        <w:t xml:space="preserve"> {</w:t>
+      </w:r>
+      <w:proofErr w:type="spellStart"/>
+      <w:r>
+        <w:t>rl</w:t>
+      </w:r>
+      <w:proofErr w:type="spellEnd"/>
+      <w:r>
+        <w:t>*water-jug*fill</w:t>
       </w:r>
     </w:p>
     <w:p>
@@ -1878,7 +3142,15 @@
         <w:t xml:space="preserve">   </w:t>
       </w:r>
       <w:r>
-        <w:t>(state &lt;s&gt;</w:t>
+        <w:t>(</w:t>
+      </w:r>
+      <w:proofErr w:type="gramStart"/>
+      <w:r>
+        <w:t>state</w:t>
+      </w:r>
+      <w:proofErr w:type="gramEnd"/>
+      <w:r>
+        <w:t xml:space="preserve"> &lt;s&gt;</w:t>
       </w:r>
       <w:r>
         <w:t xml:space="preserve"> ^name water-jug</w:t>
@@ -1889,55 +3161,119 @@
         <w:pStyle w:val="code"/>
       </w:pPr>
       <w:r>
-        <w:t xml:space="preserve">              ^operator &lt;op&gt; +</w:t>
-      </w:r>
-    </w:p>
-    <w:p>
-      <w:pPr>
-        <w:pStyle w:val="code"/>
-      </w:pPr>
-      <w:r>
-        <w:t xml:space="preserve">              ^jug &lt;j1&gt; &lt;j2&gt;)</w:t>
-      </w:r>
-    </w:p>
-    <w:p>
-      <w:pPr>
-        <w:pStyle w:val="code"/>
-      </w:pPr>
-      <w:r>
-        <w:t xml:space="preserve">   (&lt;op&gt; ^name fill</w:t>
-      </w:r>
-    </w:p>
-    <w:p>
-      <w:pPr>
-        <w:pStyle w:val="code"/>
-      </w:pPr>
-      <w:r>
-        <w:t xml:space="preserve">         ^fill-jug.volume [3 5])</w:t>
-      </w:r>
-    </w:p>
-    <w:p>
-      <w:pPr>
-        <w:pStyle w:val="code"/>
-      </w:pPr>
-      <w:r>
-        <w:t xml:space="preserve">   (&lt;j1&gt; ^volume 3</w:t>
-      </w:r>
-    </w:p>
-    <w:p>
-      <w:pPr>
-        <w:pStyle w:val="code"/>
-      </w:pPr>
-      <w:r>
-        <w:t xml:space="preserve">         ^contents [0 1 2 3])</w:t>
-      </w:r>
-    </w:p>
-    <w:p>
-      <w:pPr>
-        <w:pStyle w:val="code"/>
-      </w:pPr>
-      <w:r>
-        <w:t xml:space="preserve">   (&lt;j2&gt; ^volume 5</w:t>
+        <w:t xml:space="preserve">              ^</w:t>
+      </w:r>
+      <w:proofErr w:type="gramStart"/>
+      <w:r>
+        <w:t>operator</w:t>
+      </w:r>
+      <w:proofErr w:type="gramEnd"/>
+      <w:r>
+        <w:t xml:space="preserve"> &lt;op&gt; +</w:t>
+      </w:r>
+    </w:p>
+    <w:p>
+      <w:pPr>
+        <w:pStyle w:val="code"/>
+      </w:pPr>
+      <w:r>
+        <w:t xml:space="preserve">              ^</w:t>
+      </w:r>
+      <w:proofErr w:type="gramStart"/>
+      <w:r>
+        <w:t>jug</w:t>
+      </w:r>
+      <w:proofErr w:type="gramEnd"/>
+      <w:r>
+        <w:t xml:space="preserve"> &lt;j1&gt; &lt;j2&gt;)</w:t>
+      </w:r>
+    </w:p>
+    <w:p>
+      <w:pPr>
+        <w:pStyle w:val="code"/>
+      </w:pPr>
+      <w:r>
+        <w:t xml:space="preserve">   (&lt;</w:t>
+      </w:r>
+      <w:proofErr w:type="gramStart"/>
+      <w:r>
+        <w:t>op</w:t>
+      </w:r>
+      <w:proofErr w:type="gramEnd"/>
+      <w:r>
+        <w:t>&gt; ^name fill</w:t>
+      </w:r>
+    </w:p>
+    <w:p>
+      <w:pPr>
+        <w:pStyle w:val="code"/>
+      </w:pPr>
+      <w:r>
+        <w:t xml:space="preserve">         ^</w:t>
+      </w:r>
+      <w:proofErr w:type="gramStart"/>
+      <w:r>
+        <w:t>fill</w:t>
+      </w:r>
+      <w:proofErr w:type="gramEnd"/>
+      <w:r>
+        <w:t>-</w:t>
+      </w:r>
+      <w:proofErr w:type="spellStart"/>
+      <w:r>
+        <w:t>jug.volume</w:t>
+      </w:r>
+      <w:proofErr w:type="spellEnd"/>
+      <w:r>
+        <w:t xml:space="preserve"> [3 5])</w:t>
+      </w:r>
+    </w:p>
+    <w:p>
+      <w:pPr>
+        <w:pStyle w:val="code"/>
+      </w:pPr>
+      <w:r>
+        <w:t xml:space="preserve">   (&lt;</w:t>
+      </w:r>
+      <w:proofErr w:type="gramStart"/>
+      <w:r>
+        <w:t>j1</w:t>
+      </w:r>
+      <w:proofErr w:type="gramEnd"/>
+      <w:r>
+        <w:t>&gt; ^volume 3</w:t>
+      </w:r>
+    </w:p>
+    <w:p>
+      <w:pPr>
+        <w:pStyle w:val="code"/>
+      </w:pPr>
+      <w:r>
+        <w:t xml:space="preserve">         ^</w:t>
+      </w:r>
+      <w:proofErr w:type="gramStart"/>
+      <w:r>
+        <w:t>contents</w:t>
+      </w:r>
+      <w:proofErr w:type="gramEnd"/>
+      <w:r>
+        <w:t xml:space="preserve"> [0 1 2 3])</w:t>
+      </w:r>
+    </w:p>
+    <w:p>
+      <w:pPr>
+        <w:pStyle w:val="code"/>
+      </w:pPr>
+      <w:r>
+        <w:t xml:space="preserve">   (&lt;</w:t>
+      </w:r>
+      <w:proofErr w:type="gramStart"/>
+      <w:r>
+        <w:t>j2</w:t>
+      </w:r>
+      <w:proofErr w:type="gramEnd"/>
+      <w:r>
+        <w:t>&gt; ^volume 5</w:t>
       </w:r>
     </w:p>
     <w:p>
@@ -1948,10 +3284,18 @@
         <w:t xml:space="preserve">         </w:t>
       </w:r>
       <w:r>
-        <w:t>^content</w:t>
-      </w:r>
-      <w:r>
-        <w:t>s [0 1 2 3 4 5])</w:t>
+        <w:t>^</w:t>
+      </w:r>
+      <w:proofErr w:type="gramStart"/>
+      <w:r>
+        <w:t>content</w:t>
+      </w:r>
+      <w:r>
+        <w:t>s</w:t>
+      </w:r>
+      <w:proofErr w:type="gramEnd"/>
+      <w:r>
+        <w:t xml:space="preserve"> [0 1 2 3 4 5])</w:t>
       </w:r>
     </w:p>
     <w:p>
@@ -1970,7 +3314,15 @@
         <w:t xml:space="preserve">   </w:t>
       </w:r>
       <w:r>
-        <w:t>(&lt;s&gt; ^operator &lt;op&gt; =</w:t>
+        <w:t>(&lt;</w:t>
+      </w:r>
+      <w:proofErr w:type="gramStart"/>
+      <w:r>
+        <w:t>s</w:t>
+      </w:r>
+      <w:proofErr w:type="gramEnd"/>
+      <w:r>
+        <w:t>&gt; ^operator &lt;op&gt; =</w:t>
       </w:r>
       <w:r>
         <w:t xml:space="preserve"> 0)</w:t>
@@ -2003,8 +3355,23 @@
       <w:pPr>
         <w:pStyle w:val="code"/>
       </w:pPr>
-      <w:r>
-        <w:t>gp {rl*water-jug*pour</w:t>
+      <w:proofErr w:type="spellStart"/>
+      <w:proofErr w:type="gramStart"/>
+      <w:r>
+        <w:t>gp</w:t>
+      </w:r>
+      <w:proofErr w:type="spellEnd"/>
+      <w:proofErr w:type="gramEnd"/>
+      <w:r>
+        <w:t xml:space="preserve"> {</w:t>
+      </w:r>
+      <w:proofErr w:type="spellStart"/>
+      <w:r>
+        <w:t>rl</w:t>
+      </w:r>
+      <w:proofErr w:type="spellEnd"/>
+      <w:r>
+        <w:t>*water-jug*pour</w:t>
       </w:r>
     </w:p>
     <w:p>
@@ -2015,7 +3382,15 @@
         <w:t xml:space="preserve">   </w:t>
       </w:r>
       <w:r>
-        <w:t>(state &lt;s&gt;</w:t>
+        <w:t>(</w:t>
+      </w:r>
+      <w:proofErr w:type="gramStart"/>
+      <w:r>
+        <w:t>state</w:t>
+      </w:r>
+      <w:proofErr w:type="gramEnd"/>
+      <w:r>
+        <w:t xml:space="preserve"> &lt;s&gt;</w:t>
       </w:r>
       <w:r>
         <w:t xml:space="preserve"> ^name water-jug</w:t>
@@ -2026,55 +3401,119 @@
         <w:pStyle w:val="code"/>
       </w:pPr>
       <w:r>
-        <w:t xml:space="preserve">              ^operator &lt;op&gt; +</w:t>
-      </w:r>
-    </w:p>
-    <w:p>
-      <w:pPr>
-        <w:pStyle w:val="code"/>
-      </w:pPr>
-      <w:r>
-        <w:t xml:space="preserve">              ^jug &lt;j1&gt; &lt;j2&gt;)</w:t>
-      </w:r>
-    </w:p>
-    <w:p>
-      <w:pPr>
-        <w:pStyle w:val="code"/>
-      </w:pPr>
-      <w:r>
-        <w:t xml:space="preserve">   (&lt;op&gt; ^name pour</w:t>
-      </w:r>
-    </w:p>
-    <w:p>
-      <w:pPr>
-        <w:pStyle w:val="code"/>
-      </w:pPr>
-      <w:r>
-        <w:t xml:space="preserve">         ^empty-jug.volume [3 5])</w:t>
-      </w:r>
-    </w:p>
-    <w:p>
-      <w:pPr>
-        <w:pStyle w:val="code"/>
-      </w:pPr>
-      <w:r>
-        <w:t xml:space="preserve">   (&lt;j1&gt; ^volume 3</w:t>
-      </w:r>
-    </w:p>
-    <w:p>
-      <w:pPr>
-        <w:pStyle w:val="code"/>
-      </w:pPr>
-      <w:r>
-        <w:t xml:space="preserve">         ^contents [0 1 2 3])</w:t>
-      </w:r>
-    </w:p>
-    <w:p>
-      <w:pPr>
-        <w:pStyle w:val="code"/>
-      </w:pPr>
-      <w:r>
-        <w:t xml:space="preserve">   (&lt;j2&gt; ^volume 5</w:t>
+        <w:t xml:space="preserve">              ^</w:t>
+      </w:r>
+      <w:proofErr w:type="gramStart"/>
+      <w:r>
+        <w:t>operator</w:t>
+      </w:r>
+      <w:proofErr w:type="gramEnd"/>
+      <w:r>
+        <w:t xml:space="preserve"> &lt;op&gt; +</w:t>
+      </w:r>
+    </w:p>
+    <w:p>
+      <w:pPr>
+        <w:pStyle w:val="code"/>
+      </w:pPr>
+      <w:r>
+        <w:t xml:space="preserve">              ^</w:t>
+      </w:r>
+      <w:proofErr w:type="gramStart"/>
+      <w:r>
+        <w:t>jug</w:t>
+      </w:r>
+      <w:proofErr w:type="gramEnd"/>
+      <w:r>
+        <w:t xml:space="preserve"> &lt;j1&gt; &lt;j2&gt;)</w:t>
+      </w:r>
+    </w:p>
+    <w:p>
+      <w:pPr>
+        <w:pStyle w:val="code"/>
+      </w:pPr>
+      <w:r>
+        <w:t xml:space="preserve">   (&lt;</w:t>
+      </w:r>
+      <w:proofErr w:type="gramStart"/>
+      <w:r>
+        <w:t>op</w:t>
+      </w:r>
+      <w:proofErr w:type="gramEnd"/>
+      <w:r>
+        <w:t>&gt; ^name pour</w:t>
+      </w:r>
+    </w:p>
+    <w:p>
+      <w:pPr>
+        <w:pStyle w:val="code"/>
+      </w:pPr>
+      <w:r>
+        <w:t xml:space="preserve">         ^</w:t>
+      </w:r>
+      <w:proofErr w:type="gramStart"/>
+      <w:r>
+        <w:t>empty</w:t>
+      </w:r>
+      <w:proofErr w:type="gramEnd"/>
+      <w:r>
+        <w:t>-</w:t>
+      </w:r>
+      <w:proofErr w:type="spellStart"/>
+      <w:r>
+        <w:t>jug.volume</w:t>
+      </w:r>
+      <w:proofErr w:type="spellEnd"/>
+      <w:r>
+        <w:t xml:space="preserve"> [3 5])</w:t>
+      </w:r>
+    </w:p>
+    <w:p>
+      <w:pPr>
+        <w:pStyle w:val="code"/>
+      </w:pPr>
+      <w:r>
+        <w:t xml:space="preserve">   (&lt;</w:t>
+      </w:r>
+      <w:proofErr w:type="gramStart"/>
+      <w:r>
+        <w:t>j1</w:t>
+      </w:r>
+      <w:proofErr w:type="gramEnd"/>
+      <w:r>
+        <w:t>&gt; ^volume 3</w:t>
+      </w:r>
+    </w:p>
+    <w:p>
+      <w:pPr>
+        <w:pStyle w:val="code"/>
+      </w:pPr>
+      <w:r>
+        <w:t xml:space="preserve">         ^</w:t>
+      </w:r>
+      <w:proofErr w:type="gramStart"/>
+      <w:r>
+        <w:t>contents</w:t>
+      </w:r>
+      <w:proofErr w:type="gramEnd"/>
+      <w:r>
+        <w:t xml:space="preserve"> [0 1 2 3])</w:t>
+      </w:r>
+    </w:p>
+    <w:p>
+      <w:pPr>
+        <w:pStyle w:val="code"/>
+      </w:pPr>
+      <w:r>
+        <w:t xml:space="preserve">   (&lt;</w:t>
+      </w:r>
+      <w:proofErr w:type="gramStart"/>
+      <w:r>
+        <w:t>j2</w:t>
+      </w:r>
+      <w:proofErr w:type="gramEnd"/>
+      <w:r>
+        <w:t>&gt; ^volume 5</w:t>
       </w:r>
     </w:p>
     <w:p>
@@ -2085,10 +3524,18 @@
         <w:t xml:space="preserve">         </w:t>
       </w:r>
       <w:r>
-        <w:t>^con</w:t>
-      </w:r>
-      <w:r>
-        <w:t>tents [0 1 2 3 4 5])</w:t>
+        <w:t>^</w:t>
+      </w:r>
+      <w:proofErr w:type="gramStart"/>
+      <w:r>
+        <w:t>con</w:t>
+      </w:r>
+      <w:r>
+        <w:t>tents</w:t>
+      </w:r>
+      <w:proofErr w:type="gramEnd"/>
+      <w:r>
+        <w:t xml:space="preserve"> [0 1 2 3 4 5])</w:t>
       </w:r>
     </w:p>
     <w:p>
@@ -2107,7 +3554,15 @@
         <w:t xml:space="preserve">   </w:t>
       </w:r>
       <w:r>
-        <w:t>(&lt;s&gt; ^operator &lt;op&gt; =</w:t>
+        <w:t>(&lt;</w:t>
+      </w:r>
+      <w:proofErr w:type="gramStart"/>
+      <w:r>
+        <w:t>s</w:t>
+      </w:r>
+      <w:proofErr w:type="gramEnd"/>
+      <w:r>
+        <w:t>&gt; ^operator &lt;op&gt; =</w:t>
       </w:r>
       <w:r>
         <w:t xml:space="preserve"> 0)</w:t>
@@ -2144,8 +3599,13 @@
       <w:pPr>
         <w:pStyle w:val="Heading3"/>
       </w:pPr>
-      <w:r>
-        <w:t>2.2  Reward Rules</w:t>
+      <w:proofErr w:type="gramStart"/>
+      <w:r>
+        <w:t>2.2  Reward</w:t>
+      </w:r>
+      <w:proofErr w:type="gramEnd"/>
+      <w:r>
+        <w:t xml:space="preserve"> Rules</w:t>
       </w:r>
     </w:p>
     <w:p>
@@ -2186,7 +3646,15 @@
         <w:t>reward-link</w:t>
       </w:r>
       <w:r>
-        <w:t xml:space="preserve"> identifier (state.reward-link.reward.value).</w:t>
+        <w:t xml:space="preserve"> identifier (</w:t>
+      </w:r>
+      <w:proofErr w:type="spellStart"/>
+      <w:r>
+        <w:t>state.reward-link.reward.value</w:t>
+      </w:r>
+      <w:proofErr w:type="spellEnd"/>
+      <w:r>
+        <w:t>).</w:t>
       </w:r>
     </w:p>
     <w:p>
@@ -2209,7 +3677,15 @@
         <w:t>reward-link</w:t>
       </w:r>
       <w:r>
-        <w:t xml:space="preserve"> structure to reflect proper feedback to Soar-RL.  In most cases, this means reward rules will be i-supported, such as to create non-persistent reward values.  If an attribute remains on the </w:t>
+        <w:t xml:space="preserve"> structure to reflect proper feedback to Soar-RL.  In most cases, this means reward rules will be </w:t>
+      </w:r>
+      <w:proofErr w:type="spellStart"/>
+      <w:r>
+        <w:t>i</w:t>
+      </w:r>
+      <w:proofErr w:type="spellEnd"/>
+      <w:r>
+        <w:t xml:space="preserve">-supported, such as to create non-persistent reward values.  If an attribute remains on the </w:t>
       </w:r>
       <w:r>
         <w:rPr>
@@ -2230,28 +3706,56 @@
       <w:pPr>
         <w:pStyle w:val="code"/>
       </w:pPr>
-      <w:r>
-        <w:t>sp {water-jug*detect*goal*achieved</w:t>
-      </w:r>
-    </w:p>
-    <w:p>
-      <w:pPr>
-        <w:pStyle w:val="code"/>
-      </w:pPr>
-      <w:r>
-        <w:t xml:space="preserve">   (state &lt;s&gt; ^name water-jug</w:t>
-      </w:r>
-    </w:p>
-    <w:p>
-      <w:pPr>
-        <w:pStyle w:val="code"/>
-      </w:pPr>
-      <w:r>
-        <w:t xml:space="preserve">              ^jug &lt;j&gt; ^reward-link &lt;r</w:t>
+      <w:proofErr w:type="spellStart"/>
+      <w:proofErr w:type="gramStart"/>
+      <w:r>
+        <w:t>sp</w:t>
+      </w:r>
+      <w:proofErr w:type="spellEnd"/>
+      <w:proofErr w:type="gramEnd"/>
+      <w:r>
+        <w:t xml:space="preserve"> {water-jug*detect*goal*achieved</w:t>
+      </w:r>
+    </w:p>
+    <w:p>
+      <w:pPr>
+        <w:pStyle w:val="code"/>
+      </w:pPr>
+      <w:r>
+        <w:t xml:space="preserve">   (</w:t>
+      </w:r>
+      <w:proofErr w:type="gramStart"/>
+      <w:r>
+        <w:t>state</w:t>
+      </w:r>
+      <w:proofErr w:type="gramEnd"/>
+      <w:r>
+        <w:t xml:space="preserve"> &lt;s&gt; ^name water-jug</w:t>
+      </w:r>
+    </w:p>
+    <w:p>
+      <w:pPr>
+        <w:pStyle w:val="code"/>
+      </w:pPr>
+      <w:r>
+        <w:t xml:space="preserve">              ^</w:t>
+      </w:r>
+      <w:proofErr w:type="gramStart"/>
+      <w:r>
+        <w:t>jug</w:t>
+      </w:r>
+      <w:proofErr w:type="gramEnd"/>
+      <w:r>
+        <w:t xml:space="preserve"> &lt;j&gt; ^reward-link &lt;</w:t>
+      </w:r>
+      <w:proofErr w:type="spellStart"/>
+      <w:r>
+        <w:t>r</w:t>
       </w:r>
       <w:r>
         <w:t>l</w:t>
       </w:r>
+      <w:proofErr w:type="spellEnd"/>
       <w:r>
         <w:t>&gt;)</w:t>
       </w:r>
@@ -2261,7 +3765,15 @@
         <w:pStyle w:val="code"/>
       </w:pPr>
       <w:r>
-        <w:t xml:space="preserve">   (&lt;j&gt; ^volume 3 ^contents 1)</w:t>
+        <w:t xml:space="preserve">   (&lt;</w:t>
+      </w:r>
+      <w:proofErr w:type="gramStart"/>
+      <w:r>
+        <w:t>j</w:t>
+      </w:r>
+      <w:proofErr w:type="gramEnd"/>
+      <w:r>
+        <w:t>&gt; ^volume 3 ^contents 1)</w:t>
       </w:r>
     </w:p>
     <w:p>
@@ -2277,29 +3789,65 @@
         <w:pStyle w:val="code"/>
       </w:pPr>
       <w:r>
-        <w:t xml:space="preserve">   (write (crlf) |The problem has been solved.|)</w:t>
-      </w:r>
-    </w:p>
-    <w:p>
-      <w:pPr>
-        <w:pStyle w:val="code"/>
-      </w:pPr>
-      <w:r>
-        <w:t xml:space="preserve">   (&lt;r</w:t>
+        <w:t xml:space="preserve">   (</w:t>
+      </w:r>
+      <w:proofErr w:type="gramStart"/>
+      <w:r>
+        <w:t>write</w:t>
+      </w:r>
+      <w:proofErr w:type="gramEnd"/>
+      <w:r>
+        <w:t xml:space="preserve"> (</w:t>
+      </w:r>
+      <w:proofErr w:type="spellStart"/>
+      <w:r>
+        <w:t>crlf</w:t>
+      </w:r>
+      <w:proofErr w:type="spellEnd"/>
+      <w:r>
+        <w:t>) |The problem has been solved.|)</w:t>
+      </w:r>
+    </w:p>
+    <w:p>
+      <w:pPr>
+        <w:pStyle w:val="code"/>
+      </w:pPr>
+      <w:r>
+        <w:t xml:space="preserve">   (&lt;</w:t>
+      </w:r>
+      <w:proofErr w:type="spellStart"/>
+      <w:proofErr w:type="gramStart"/>
+      <w:r>
+        <w:t>r</w:t>
       </w:r>
       <w:r>
         <w:t>l</w:t>
       </w:r>
-      <w:r>
-        <w:t>&gt; ^reward.value 10)</w:t>
-      </w:r>
-    </w:p>
-    <w:p>
-      <w:pPr>
-        <w:pStyle w:val="code"/>
-      </w:pPr>
-      <w:r>
-        <w:t xml:space="preserve">   (halt)}</w:t>
+      <w:proofErr w:type="spellEnd"/>
+      <w:proofErr w:type="gramEnd"/>
+      <w:r>
+        <w:t>&gt; ^</w:t>
+      </w:r>
+      <w:proofErr w:type="spellStart"/>
+      <w:r>
+        <w:t>reward.value</w:t>
+      </w:r>
+      <w:proofErr w:type="spellEnd"/>
+      <w:r>
+        <w:t xml:space="preserve"> 10)</w:t>
+      </w:r>
+    </w:p>
+    <w:p>
+      <w:pPr>
+        <w:pStyle w:val="code"/>
+      </w:pPr>
+      <w:r>
+        <w:t xml:space="preserve">   (halt)</w:t>
+      </w:r>
+      <w:bookmarkStart w:id="0" w:name="_GoBack"/>
+      <w:bookmarkEnd w:id="0"/>
+      <w:r>
+        <w:t>}</w:t>
       </w:r>
     </w:p>
     <w:p>
@@ -2342,8 +3890,16 @@
         <w:rPr>
           <w:i/>
         </w:rPr>
-        <w:t>print --rl</w:t>
-      </w:r>
+        <w:t>print --</w:t>
+      </w:r>
+      <w:proofErr w:type="spellStart"/>
+      <w:r>
+        <w:rPr>
+          <w:i/>
+        </w:rPr>
+        <w:t>rl</w:t>
+      </w:r>
+      <w:proofErr w:type="spellEnd"/>
       <w:r>
         <w:t xml:space="preserve"> command to see the numeric indifferent values of the </w:t>
       </w:r>
@@ -2383,9 +3939,11 @@
       <w:pPr>
         <w:pStyle w:val="code"/>
       </w:pPr>
+      <w:proofErr w:type="gramStart"/>
       <w:r>
         <w:t>run</w:t>
       </w:r>
+      <w:proofErr w:type="gramEnd"/>
     </w:p>
     <w:p>
       <w:pPr>
@@ -2420,8 +3978,15 @@
       <w:pPr>
         <w:pStyle w:val="code"/>
       </w:pPr>
-      <w:r>
-        <w:t>init-soar</w:t>
+      <w:proofErr w:type="spellStart"/>
+      <w:proofErr w:type="gramStart"/>
+      <w:r>
+        <w:t>init</w:t>
+      </w:r>
+      <w:proofErr w:type="spellEnd"/>
+      <w:proofErr w:type="gramEnd"/>
+      <w:r>
+        <w:t>-soar</w:t>
       </w:r>
     </w:p>
     <w:p>
@@ -2441,9 +4006,11 @@
       <w:pPr>
         <w:pStyle w:val="code"/>
       </w:pPr>
+      <w:proofErr w:type="gramStart"/>
       <w:r>
         <w:t>run</w:t>
       </w:r>
+      <w:proofErr w:type="gramEnd"/>
     </w:p>
     <w:p>
       <w:pPr>
@@ -2478,8 +4045,15 @@
       <w:pPr>
         <w:pStyle w:val="code"/>
       </w:pPr>
-      <w:r>
-        <w:t>init-soar</w:t>
+      <w:proofErr w:type="spellStart"/>
+      <w:proofErr w:type="gramStart"/>
+      <w:r>
+        <w:t>init</w:t>
+      </w:r>
+      <w:proofErr w:type="spellEnd"/>
+      <w:proofErr w:type="gramEnd"/>
+      <w:r>
+        <w:t>-soar</w:t>
       </w:r>
     </w:p>
     <w:p>
@@ -2499,9 +4073,11 @@
       <w:pPr>
         <w:pStyle w:val="code"/>
       </w:pPr>
+      <w:proofErr w:type="gramStart"/>
       <w:r>
         <w:t>run</w:t>
       </w:r>
+      <w:proofErr w:type="gramEnd"/>
     </w:p>
     <w:p>
       <w:pPr>
@@ -2608,53 +4184,83 @@
       <w:pPr>
         <w:pStyle w:val="code"/>
       </w:pPr>
-      <w:r>
-        <w:t xml:space="preserve">epsilon: 0.1 </w:t>
-      </w:r>
-    </w:p>
-    <w:p>
-      <w:pPr>
-        <w:pStyle w:val="code"/>
-      </w:pPr>
-      <w:r>
-        <w:t xml:space="preserve">epsilon Reduction Policy: exponential </w:t>
-      </w:r>
-    </w:p>
-    <w:p>
-      <w:pPr>
-        <w:pStyle w:val="code"/>
-      </w:pPr>
-      <w:r>
-        <w:t xml:space="preserve">epsilon Reduction Rate (exponential/linear): 1/0  </w:t>
-      </w:r>
-    </w:p>
-    <w:p>
-      <w:pPr>
-        <w:pStyle w:val="code"/>
-      </w:pPr>
-    </w:p>
-    <w:p>
-      <w:pPr>
-        <w:pStyle w:val="code"/>
-      </w:pPr>
-      <w:r>
-        <w:t xml:space="preserve">temperature: 25 </w:t>
-      </w:r>
-    </w:p>
-    <w:p>
-      <w:pPr>
-        <w:pStyle w:val="code"/>
-      </w:pPr>
-      <w:r>
-        <w:t xml:space="preserve">temperature Reduction Policy: exponential </w:t>
-      </w:r>
-    </w:p>
-    <w:p>
-      <w:pPr>
-        <w:pStyle w:val="code"/>
-      </w:pPr>
-      <w:r>
-        <w:t>temperature Reduction Rate (exponential/linear): 1/0</w:t>
+      <w:proofErr w:type="gramStart"/>
+      <w:r>
+        <w:t>epsilon</w:t>
+      </w:r>
+      <w:proofErr w:type="gramEnd"/>
+      <w:r>
+        <w:t xml:space="preserve">: 0.1 </w:t>
+      </w:r>
+    </w:p>
+    <w:p>
+      <w:pPr>
+        <w:pStyle w:val="code"/>
+      </w:pPr>
+      <w:proofErr w:type="gramStart"/>
+      <w:r>
+        <w:t>epsilon</w:t>
+      </w:r>
+      <w:proofErr w:type="gramEnd"/>
+      <w:r>
+        <w:t xml:space="preserve"> Reduction Policy: exponential </w:t>
+      </w:r>
+    </w:p>
+    <w:p>
+      <w:pPr>
+        <w:pStyle w:val="code"/>
+      </w:pPr>
+      <w:proofErr w:type="gramStart"/>
+      <w:r>
+        <w:t>epsilon</w:t>
+      </w:r>
+      <w:proofErr w:type="gramEnd"/>
+      <w:r>
+        <w:t xml:space="preserve"> Reduction Rate (exponential/linear): 1/0  </w:t>
+      </w:r>
+    </w:p>
+    <w:p>
+      <w:pPr>
+        <w:pStyle w:val="code"/>
+      </w:pPr>
+    </w:p>
+    <w:p>
+      <w:pPr>
+        <w:pStyle w:val="code"/>
+      </w:pPr>
+      <w:proofErr w:type="gramStart"/>
+      <w:r>
+        <w:t>temperature</w:t>
+      </w:r>
+      <w:proofErr w:type="gramEnd"/>
+      <w:r>
+        <w:t xml:space="preserve">: 25 </w:t>
+      </w:r>
+    </w:p>
+    <w:p>
+      <w:pPr>
+        <w:pStyle w:val="code"/>
+      </w:pPr>
+      <w:proofErr w:type="gramStart"/>
+      <w:r>
+        <w:t>temperature</w:t>
+      </w:r>
+      <w:proofErr w:type="gramEnd"/>
+      <w:r>
+        <w:t xml:space="preserve"> Reduction Policy: exponential </w:t>
+      </w:r>
+    </w:p>
+    <w:p>
+      <w:pPr>
+        <w:pStyle w:val="code"/>
+      </w:pPr>
+      <w:proofErr w:type="gramStart"/>
+      <w:r>
+        <w:t>temperature</w:t>
+      </w:r>
+      <w:proofErr w:type="gramEnd"/>
+      <w:r>
+        <w:t xml:space="preserve"> Reduction Rate (exponential/linear): 1/0</w:t>
       </w:r>
     </w:p>
     <w:p>
@@ -2678,12 +4284,16 @@
       <w:r>
         <w:t xml:space="preserve"> exploration policies: </w:t>
       </w:r>
+      <w:proofErr w:type="spellStart"/>
+      <w:proofErr w:type="gramStart"/>
       <w:r>
         <w:rPr>
           <w:i/>
         </w:rPr>
         <w:t>boltzmann</w:t>
       </w:r>
+      <w:proofErr w:type="spellEnd"/>
+      <w:proofErr w:type="gramEnd"/>
       <w:r>
         <w:t xml:space="preserve">, </w:t>
       </w:r>
@@ -2699,12 +4309,14 @@
       <w:r>
         <w:t xml:space="preserve"> </w:t>
       </w:r>
+      <w:proofErr w:type="spellStart"/>
       <w:r>
         <w:rPr>
           <w:i/>
         </w:rPr>
         <w:t>softmax</w:t>
       </w:r>
+      <w:proofErr w:type="spellEnd"/>
       <w:r>
         <w:t xml:space="preserve">, </w:t>
       </w:r>
@@ -2733,7 +4345,15 @@
         <w:t xml:space="preserve"> by issuing the following command</w:t>
       </w:r>
       <w:r>
-        <w:t xml:space="preserve"> (where “policy_name” should be replaced with one of the policies above)</w:t>
+        <w:t xml:space="preserve"> (where “</w:t>
+      </w:r>
+      <w:proofErr w:type="spellStart"/>
+      <w:r>
+        <w:t>policy_name</w:t>
+      </w:r>
+      <w:proofErr w:type="spellEnd"/>
+      <w:r>
+        <w:t>” should be replaced with one of the policies above)</w:t>
       </w:r>
       <w:r>
         <w:t>:</w:t>
@@ -2743,9 +4363,19 @@
       <w:pPr>
         <w:pStyle w:val="code"/>
       </w:pPr>
-      <w:r>
-        <w:t>indifferent-selection --policy_name</w:t>
-      </w:r>
+      <w:proofErr w:type="gramStart"/>
+      <w:r>
+        <w:t>indifferent</w:t>
+      </w:r>
+      <w:proofErr w:type="gramEnd"/>
+      <w:r>
+        <w:t>-selection --</w:t>
+      </w:r>
+      <w:proofErr w:type="spellStart"/>
+      <w:r>
+        <w:t>policy_name</w:t>
+      </w:r>
+      <w:proofErr w:type="spellEnd"/>
     </w:p>
     <w:p>
       <w:pPr>
@@ -2789,7 +4419,15 @@
         <w:t>W</w:t>
       </w:r>
       <w:r>
-        <w:t>ith ( 1 -</w:t>
+        <w:t xml:space="preserve">ith </w:t>
+      </w:r>
+      <w:proofErr w:type="gramStart"/>
+      <w:r>
+        <w:t>( 1</w:t>
+      </w:r>
+      <w:proofErr w:type="gramEnd"/>
+      <w:r>
+        <w:t xml:space="preserve"> -</w:t>
       </w:r>
       <w:r>
         <w:t xml:space="preserve"> epsilon ) probability, the most preferred operator is to be chosen.  With epsilon probability, a random selection of all indifferent operators is made.</w:t>
@@ -2804,12 +4442,14 @@
       <w:r>
         <w:t xml:space="preserve">When Soar is first started, the default exploration policy is </w:t>
       </w:r>
+      <w:proofErr w:type="spellStart"/>
       <w:r>
         <w:rPr>
           <w:i/>
         </w:rPr>
         <w:t>softmax</w:t>
       </w:r>
+      <w:proofErr w:type="spellEnd"/>
       <w:r>
         <w:t xml:space="preserve">.  However, the first time Soar-RL is enabled, the architecture automatically changes the exploration policy to </w:t>
       </w:r>
@@ -2857,8 +4497,13 @@
       <w:pPr>
         <w:pStyle w:val="code"/>
       </w:pPr>
-      <w:r>
-        <w:t xml:space="preserve">indifferent-selection </w:t>
+      <w:proofErr w:type="gramStart"/>
+      <w:r>
+        <w:t>indifferent</w:t>
+      </w:r>
+      <w:proofErr w:type="gramEnd"/>
+      <w:r>
+        <w:t xml:space="preserve">-selection </w:t>
       </w:r>
       <w:r>
         <w:t>--</w:t>
@@ -2927,14 +4572,15 @@
     <w:p/>
     <w:sectPr>
       <w:pgSz w:w="12240" w:h="15840"/>
-      <w:pgMar w:top="720" w:right="1440" w:bottom="720" w:left="1440" w:gutter="0"/>
+      <w:pgMar w:top="720" w:right="1440" w:bottom="720" w:left="1440" w:header="720" w:footer="720" w:gutter="0"/>
+      <w:cols w:space="720"/>
     </w:sectPr>
   </w:body>
 </w:document>
 </file>
 
 <file path=word/numbering.xml><?xml version="1.0" encoding="utf-8"?>
-<w:numbering xmlns:mv="urn:schemas-microsoft-com:mac:vml" xmlns:mo="http://schemas.microsoft.com/office/mac/office/2008/main" xmlns:ve="http://schemas.openxmlformats.org/markup-compatibility/2006" xmlns:o="urn:schemas-microsoft-com:office:office" xmlns:r="http://schemas.openxmlformats.org/officeDocument/2006/relationships" xmlns:m="http://schemas.openxmlformats.org/officeDocument/2006/math" xmlns:v="urn:schemas-microsoft-com:vml" xmlns:w10="urn:schemas-microsoft-com:office:word" xmlns:w="http://schemas.openxmlformats.org/wordprocessingml/2006/main" xmlns:wne="http://schemas.microsoft.com/office/word/2006/wordml" xmlns:wp="http://schemas.openxmlformats.org/drawingml/2006/wordprocessingDrawing">
+<w:numbering xmlns:wpc="http://schemas.microsoft.com/office/word/2010/wordprocessingCanvas" xmlns:mo="http://schemas.microsoft.com/office/mac/office/2008/main" xmlns:mc="http://schemas.openxmlformats.org/markup-compatibility/2006" xmlns:mv="urn:schemas-microsoft-com:mac:vml" xmlns:o="urn:schemas-microsoft-com:office:office" xmlns:r="http://schemas.openxmlformats.org/officeDocument/2006/relationships" xmlns:m="http://schemas.openxmlformats.org/officeDocument/2006/math" xmlns:v="urn:schemas-microsoft-com:vml" xmlns:wp14="http://schemas.microsoft.com/office/word/2010/wordprocessingDrawing" xmlns:wp="http://schemas.openxmlformats.org/drawingml/2006/wordprocessingDrawing" xmlns:w10="urn:schemas-microsoft-com:office:word" xmlns:w="http://schemas.openxmlformats.org/wordprocessingml/2006/main" xmlns:w14="http://schemas.microsoft.com/office/word/2010/wordml" xmlns:wpg="http://schemas.microsoft.com/office/word/2010/wordprocessingGroup" xmlns:wpi="http://schemas.microsoft.com/office/word/2010/wordprocessingInk" xmlns:wne="http://schemas.microsoft.com/office/word/2006/wordml" xmlns:wps="http://schemas.microsoft.com/office/word/2010/wordprocessingShape" mc:Ignorable="w14 wp14">
   <w:abstractNum w:abstractNumId="0">
     <w:nsid w:val="FFFFFF1D"/>
     <w:multiLevelType w:val="multilevel"/>
@@ -3421,7 +5067,7 @@
 </file>
 
 <file path=word/styles.xml><?xml version="1.0" encoding="utf-8"?>
-<w:styles xmlns:r="http://schemas.openxmlformats.org/officeDocument/2006/relationships" xmlns:w="http://schemas.openxmlformats.org/wordprocessingml/2006/main">
+<w:styles xmlns:mc="http://schemas.openxmlformats.org/markup-compatibility/2006" xmlns:r="http://schemas.openxmlformats.org/officeDocument/2006/relationships" xmlns:w="http://schemas.openxmlformats.org/wordprocessingml/2006/main" xmlns:w14="http://schemas.microsoft.com/office/word/2010/wordml" mc:Ignorable="w14">
   <w:docDefaults>
     <w:rPrDefault>
       <w:rPr>
@@ -3524,14 +5170,15 @@
   </w:style>
   <w:style w:type="character" w:default="1" w:styleId="DefaultParagraphFont">
     <w:name w:val="Default Paragraph Font"/>
+    <w:uiPriority w:val="1"/>
     <w:semiHidden/>
     <w:unhideWhenUsed/>
   </w:style>
   <w:style w:type="table" w:default="1" w:styleId="TableNormal">
     <w:name w:val="Normal Table"/>
+    <w:uiPriority w:val="99"/>
     <w:semiHidden/>
     <w:unhideWhenUsed/>
-    <w:qFormat/>
     <w:tblPr>
       <w:tblInd w:w="0" w:type="dxa"/>
       <w:tblCellMar>
@@ -3544,6 +5191,7 @@
   </w:style>
   <w:style w:type="numbering" w:default="1" w:styleId="NoList">
     <w:name w:val="No List"/>
+    <w:uiPriority w:val="99"/>
     <w:semiHidden/>
     <w:unhideWhenUsed/>
   </w:style>
@@ -3616,6 +5264,192 @@
       <w:rFonts w:ascii="Courier" w:hAnsi="Courier"/>
       <w:sz w:val="20"/>
     </w:rPr>
+  </w:style>
+</w:styles>
+</file>
+
+<file path=word/stylesWithEffects.xml><?xml version="1.0" encoding="utf-8"?>
+<w:styles xmlns:wpc="http://schemas.microsoft.com/office/word/2010/wordprocessingCanvas" xmlns:mo="http://schemas.microsoft.com/office/mac/office/2008/main" xmlns:mc="http://schemas.openxmlformats.org/markup-compatibility/2006" xmlns:mv="urn:schemas-microsoft-com:mac:vml" xmlns:o="urn:schemas-microsoft-com:office:office" xmlns:r="http://schemas.openxmlformats.org/officeDocument/2006/relationships" xmlns:m="http://schemas.openxmlformats.org/officeDocument/2006/math" xmlns:v="urn:schemas-microsoft-com:vml" xmlns:wp14="http://schemas.microsoft.com/office/word/2010/wordprocessingDrawing" xmlns:wp="http://schemas.openxmlformats.org/drawingml/2006/wordprocessingDrawing" xmlns:w10="urn:schemas-microsoft-com:office:word" xmlns:w="http://schemas.openxmlformats.org/wordprocessingml/2006/main" xmlns:w14="http://schemas.microsoft.com/office/word/2010/wordml" xmlns:wpg="http://schemas.microsoft.com/office/word/2010/wordprocessingGroup" xmlns:wpi="http://schemas.microsoft.com/office/word/2010/wordprocessingInk" xmlns:wne="http://schemas.microsoft.com/office/word/2006/wordml" xmlns:wps="http://schemas.microsoft.com/office/word/2010/wordprocessingShape" mc:Ignorable="w14 wp14">
+  <w:docDefaults>
+    <w:rPrDefault>
+      <w:rPr>
+        <w:rFonts w:asciiTheme="minorHAnsi" w:eastAsiaTheme="minorEastAsia" w:hAnsiTheme="minorHAnsi" w:cstheme="minorBidi"/>
+        <w:sz w:val="24"/>
+        <w:szCs w:val="24"/>
+        <w:lang w:val="en-US" w:eastAsia="ja-JP" w:bidi="ar-SA"/>
+      </w:rPr>
+    </w:rPrDefault>
+    <w:pPrDefault/>
+  </w:docDefaults>
+  <w:latentStyles w:defLockedState="0" w:defUIPriority="99" w:defSemiHidden="1" w:defUnhideWhenUsed="1" w:defQFormat="0" w:count="276">
+    <w:lsdException w:name="Normal" w:semiHidden="0" w:uiPriority="0" w:unhideWhenUsed="0" w:qFormat="1"/>
+    <w:lsdException w:name="heading 1" w:semiHidden="0" w:uiPriority="9" w:unhideWhenUsed="0" w:qFormat="1"/>
+    <w:lsdException w:name="heading 2" w:uiPriority="9" w:qFormat="1"/>
+    <w:lsdException w:name="heading 3" w:uiPriority="9" w:qFormat="1"/>
+    <w:lsdException w:name="heading 4" w:uiPriority="9" w:qFormat="1"/>
+    <w:lsdException w:name="heading 5" w:uiPriority="9" w:qFormat="1"/>
+    <w:lsdException w:name="heading 6" w:uiPriority="9" w:qFormat="1"/>
+    <w:lsdException w:name="heading 7" w:uiPriority="9" w:qFormat="1"/>
+    <w:lsdException w:name="heading 8" w:uiPriority="9" w:qFormat="1"/>
+    <w:lsdException w:name="heading 9" w:uiPriority="9" w:qFormat="1"/>
+    <w:lsdException w:name="toc 1" w:uiPriority="39"/>
+    <w:lsdException w:name="toc 2" w:uiPriority="39"/>
+    <w:lsdException w:name="toc 3" w:uiPriority="39"/>
+    <w:lsdException w:name="toc 4" w:uiPriority="39"/>
+    <w:lsdException w:name="toc 5" w:uiPriority="39"/>
+    <w:lsdException w:name="toc 6" w:uiPriority="39"/>
+    <w:lsdException w:name="toc 7" w:uiPriority="39"/>
+    <w:lsdException w:name="toc 8" w:uiPriority="39"/>
+    <w:lsdException w:name="toc 9" w:uiPriority="39"/>
+    <w:lsdException w:name="caption" w:uiPriority="35" w:qFormat="1"/>
+    <w:lsdException w:name="Title" w:semiHidden="0" w:uiPriority="10" w:unhideWhenUsed="0" w:qFormat="1"/>
+    <w:lsdException w:name="Default Paragraph Font" w:uiPriority="1"/>
+    <w:lsdException w:name="Subtitle" w:semiHidden="0" w:uiPriority="11" w:unhideWhenUsed="0" w:qFormat="1"/>
+    <w:lsdException w:name="Strong" w:semiHidden="0" w:uiPriority="22" w:unhideWhenUsed="0" w:qFormat="1"/>
+    <w:lsdException w:name="Emphasis" w:semiHidden="0" w:uiPriority="20" w:unhideWhenUsed="0" w:qFormat="1"/>
+    <w:lsdException w:name="Table Grid" w:semiHidden="0" w:uiPriority="59" w:unhideWhenUsed="0"/>
+    <w:lsdException w:name="Placeholder Text" w:unhideWhenUsed="0"/>
+    <w:lsdException w:name="No Spacing" w:semiHidden="0" w:uiPriority="1" w:unhideWhenUsed="0" w:qFormat="1"/>
+    <w:lsdException w:name="Light Shading" w:semiHidden="0" w:uiPriority="60" w:unhideWhenUsed="0"/>
+    <w:lsdException w:name="Light List" w:semiHidden="0" w:uiPriority="61" w:unhideWhenUsed="0"/>
+    <w:lsdException w:name="Light Grid" w:semiHidden="0" w:uiPriority="62" w:unhideWhenUsed="0"/>
+    <w:lsdException w:name="Medium Shading 1" w:semiHidden="0" w:uiPriority="63" w:unhideWhenUsed="0"/>
+    <w:lsdException w:name="Medium Shading 2" w:semiHidden="0" w:uiPriority="64" w:unhideWhenUsed="0"/>
+    <w:lsdException w:name="Medium List 1" w:semiHidden="0" w:uiPriority="65" w:unhideWhenUsed="0"/>
+    <w:lsdException w:name="Medium List 2" w:semiHidden="0" w:uiPriority="66" w:unhideWhenUsed="0"/>
+    <w:lsdException w:name="Medium Grid 1" w:semiHidden="0" w:uiPriority="67" w:unhideWhenUsed="0"/>
+    <w:lsdException w:name="Medium Grid 2" w:semiHidden="0" w:uiPriority="68" w:unhideWhenUsed="0"/>
+    <w:lsdException w:name="Medium Grid 3" w:semiHidden="0" w:uiPriority="69" w:unhideWhenUsed="0"/>
+    <w:lsdException w:name="Dark List" w:semiHidden="0" w:uiPriority="70" w:unhideWhenUsed="0"/>
+    <w:lsdException w:name="Colorful Shading" w:semiHidden="0" w:uiPriority="71" w:unhideWhenUsed="0"/>
+    <w:lsdException w:name="Colorful List" w:semiHidden="0" w:uiPriority="72" w:unhideWhenUsed="0"/>
+    <w:lsdException w:name="Colorful Grid" w:semiHidden="0" w:uiPriority="73" w:unhideWhenUsed="0"/>
+    <w:lsdException w:name="Light Shading Accent 1" w:semiHidden="0" w:uiPriority="60" w:unhideWhenUsed="0"/>
+    <w:lsdException w:name="Light List Accent 1" w:semiHidden="0" w:uiPriority="61" w:unhideWhenUsed="0"/>
+    <w:lsdException w:name="Light Grid Accent 1" w:semiHidden="0" w:uiPriority="62" w:unhideWhenUsed="0"/>
+    <w:lsdException w:name="Medium Shading 1 Accent 1" w:semiHidden="0" w:uiPriority="63" w:unhideWhenUsed="0"/>
+    <w:lsdException w:name="Medium Shading 2 Accent 1" w:semiHidden="0" w:uiPriority="64" w:unhideWhenUsed="0"/>
+    <w:lsdException w:name="Medium List 1 Accent 1" w:semiHidden="0" w:uiPriority="65" w:unhideWhenUsed="0"/>
+    <w:lsdException w:name="Revision" w:unhideWhenUsed="0"/>
+    <w:lsdException w:name="List Paragraph" w:semiHidden="0" w:uiPriority="34" w:unhideWhenUsed="0" w:qFormat="1"/>
+    <w:lsdException w:name="Quote" w:semiHidden="0" w:uiPriority="29" w:unhideWhenUsed="0" w:qFormat="1"/>
+    <w:lsdException w:name="Intense Quote" w:semiHidden="0" w:uiPriority="30" w:unhideWhenUsed="0" w:qFormat="1"/>
+    <w:lsdException w:name="Medium List 2 Accent 1" w:semiHidden="0" w:uiPriority="66" w:unhideWhenUsed="0"/>
+    <w:lsdException w:name="Medium Grid 1 Accent 1" w:semiHidden="0" w:uiPriority="67" w:unhideWhenUsed="0"/>
+    <w:lsdException w:name="Medium Grid 2 Accent 1" w:semiHidden="0" w:uiPriority="68" w:unhideWhenUsed="0"/>
+    <w:lsdException w:name="Medium Grid 3 Accent 1" w:semiHidden="0" w:uiPriority="69" w:unhideWhenUsed="0"/>
+    <w:lsdException w:name="Dark List Accent 1" w:semiHidden="0" w:uiPriority="70" w:unhideWhenUsed="0"/>
+    <w:lsdException w:name="Colorful Shading Accent 1" w:semiHidden="0" w:uiPriority="71" w:unhideWhenUsed="0"/>
+    <w:lsdException w:name="Colorful List Accent 1" w:semiHidden="0" w:uiPriority="72" w:unhideWhenUsed="0"/>
+    <w:lsdException w:name="Colorful Grid Accent 1" w:semiHidden="0" w:uiPriority="73" w:unhideWhenUsed="0"/>
+    <w:lsdException w:name="Light Shading Accent 2" w:semiHidden="0" w:uiPriority="60" w:unhideWhenUsed="0"/>
+    <w:lsdException w:name="Light List Accent 2" w:semiHidden="0" w:uiPriority="61" w:unhideWhenUsed="0"/>
+    <w:lsdException w:name="Light Grid Accent 2" w:semiHidden="0" w:uiPriority="62" w:unhideWhenUsed="0"/>
+    <w:lsdException w:name="Medium Shading 1 Accent 2" w:semiHidden="0" w:uiPriority="63" w:unhideWhenUsed="0"/>
+    <w:lsdException w:name="Medium Shading 2 Accent 2" w:semiHidden="0" w:uiPriority="64" w:unhideWhenUsed="0"/>
+    <w:lsdException w:name="Medium List 1 Accent 2" w:semiHidden="0" w:uiPriority="65" w:unhideWhenUsed="0"/>
+    <w:lsdException w:name="Medium List 2 Accent 2" w:semiHidden="0" w:uiPriority="66" w:unhideWhenUsed="0"/>
+    <w:lsdException w:name="Medium Grid 1 Accent 2" w:semiHidden="0" w:uiPriority="67" w:unhideWhenUsed="0"/>
+    <w:lsdException w:name="Medium Grid 2 Accent 2" w:semiHidden="0" w:uiPriority="68" w:unhideWhenUsed="0"/>
+    <w:lsdException w:name="Medium Grid 3 Accent 2" w:semiHidden="0" w:uiPriority="69" w:unhideWhenUsed="0"/>
+    <w:lsdException w:name="Dark List Accent 2" w:semiHidden="0" w:uiPriority="70" w:unhideWhenUsed="0"/>
+    <w:lsdException w:name="Colorful Shading Accent 2" w:semiHidden="0" w:uiPriority="71" w:unhideWhenUsed="0"/>
+    <w:lsdException w:name="Colorful List Accent 2" w:semiHidden="0" w:uiPriority="72" w:unhideWhenUsed="0"/>
+    <w:lsdException w:name="Colorful Grid Accent 2" w:semiHidden="0" w:uiPriority="73" w:unhideWhenUsed="0"/>
+    <w:lsdException w:name="Light Shading Accent 3" w:semiHidden="0" w:uiPriority="60" w:unhideWhenUsed="0"/>
+    <w:lsdException w:name="Light List Accent 3" w:semiHidden="0" w:uiPriority="61" w:unhideWhenUsed="0"/>
+    <w:lsdException w:name="Light Grid Accent 3" w:semiHidden="0" w:uiPriority="62" w:unhideWhenUsed="0"/>
+    <w:lsdException w:name="Medium Shading 1 Accent 3" w:semiHidden="0" w:uiPriority="63" w:unhideWhenUsed="0"/>
+    <w:lsdException w:name="Medium Shading 2 Accent 3" w:semiHidden="0" w:uiPriority="64" w:unhideWhenUsed="0"/>
+    <w:lsdException w:name="Medium List 1 Accent 3" w:semiHidden="0" w:uiPriority="65" w:unhideWhenUsed="0"/>
+    <w:lsdException w:name="Medium List 2 Accent 3" w:semiHidden="0" w:uiPriority="66" w:unhideWhenUsed="0"/>
+    <w:lsdException w:name="Medium Grid 1 Accent 3" w:semiHidden="0" w:uiPriority="67" w:unhideWhenUsed="0"/>
+    <w:lsdException w:name="Medium Grid 2 Accent 3" w:semiHidden="0" w:uiPriority="68" w:unhideWhenUsed="0"/>
+    <w:lsdException w:name="Medium Grid 3 Accent 3" w:semiHidden="0" w:uiPriority="69" w:unhideWhenUsed="0"/>
+    <w:lsdException w:name="Dark List Accent 3" w:semiHidden="0" w:uiPriority="70" w:unhideWhenUsed="0"/>
+    <w:lsdException w:name="Colorful Shading Accent 3" w:semiHidden="0" w:uiPriority="71" w:unhideWhenUsed="0"/>
+    <w:lsdException w:name="Colorful List Accent 3" w:semiHidden="0" w:uiPriority="72" w:unhideWhenUsed="0"/>
+    <w:lsdException w:name="Colorful Grid Accent 3" w:semiHidden="0" w:uiPriority="73" w:unhideWhenUsed="0"/>
+    <w:lsdException w:name="Light Shading Accent 4" w:semiHidden="0" w:uiPriority="60" w:unhideWhenUsed="0"/>
+    <w:lsdException w:name="Light List Accent 4" w:semiHidden="0" w:uiPriority="61" w:unhideWhenUsed="0"/>
+    <w:lsdException w:name="Light Grid Accent 4" w:semiHidden="0" w:uiPriority="62" w:unhideWhenUsed="0"/>
+    <w:lsdException w:name="Medium Shading 1 Accent 4" w:semiHidden="0" w:uiPriority="63" w:unhideWhenUsed="0"/>
+    <w:lsdException w:name="Medium Shading 2 Accent 4" w:semiHidden="0" w:uiPriority="64" w:unhideWhenUsed="0"/>
+    <w:lsdException w:name="Medium List 1 Accent 4" w:semiHidden="0" w:uiPriority="65" w:unhideWhenUsed="0"/>
+    <w:lsdException w:name="Medium List 2 Accent 4" w:semiHidden="0" w:uiPriority="66" w:unhideWhenUsed="0"/>
+    <w:lsdException w:name="Medium Grid 1 Accent 4" w:semiHidden="0" w:uiPriority="67" w:unhideWhenUsed="0"/>
+    <w:lsdException w:name="Medium Grid 2 Accent 4" w:semiHidden="0" w:uiPriority="68" w:unhideWhenUsed="0"/>
+    <w:lsdException w:name="Medium Grid 3 Accent 4" w:semiHidden="0" w:uiPriority="69" w:unhideWhenUsed="0"/>
+    <w:lsdException w:name="Dark List Accent 4" w:semiHidden="0" w:uiPriority="70" w:unhideWhenUsed="0"/>
+    <w:lsdException w:name="Colorful Shading Accent 4" w:semiHidden="0" w:uiPriority="71" w:unhideWhenUsed="0"/>
+    <w:lsdException w:name="Colorful List Accent 4" w:semiHidden="0" w:uiPriority="72" w:unhideWhenUsed="0"/>
+    <w:lsdException w:name="Colorful Grid Accent 4" w:semiHidden="0" w:uiPriority="73" w:unhideWhenUsed="0"/>
+    <w:lsdException w:name="Light Shading Accent 5" w:semiHidden="0" w:uiPriority="60" w:unhideWhenUsed="0"/>
+    <w:lsdException w:name="Light List Accent 5" w:semiHidden="0" w:uiPriority="61" w:unhideWhenUsed="0"/>
+    <w:lsdException w:name="Light Grid Accent 5" w:semiHidden="0" w:uiPriority="62" w:unhideWhenUsed="0"/>
+    <w:lsdException w:name="Medium Shading 1 Accent 5" w:semiHidden="0" w:uiPriority="63" w:unhideWhenUsed="0"/>
+    <w:lsdException w:name="Medium Shading 2 Accent 5" w:semiHidden="0" w:uiPriority="64" w:unhideWhenUsed="0"/>
+    <w:lsdException w:name="Medium List 1 Accent 5" w:semiHidden="0" w:uiPriority="65" w:unhideWhenUsed="0"/>
+    <w:lsdException w:name="Medium List 2 Accent 5" w:semiHidden="0" w:uiPriority="66" w:unhideWhenUsed="0"/>
+    <w:lsdException w:name="Medium Grid 1 Accent 5" w:semiHidden="0" w:uiPriority="67" w:unhideWhenUsed="0"/>
+    <w:lsdException w:name="Medium Grid 2 Accent 5" w:semiHidden="0" w:uiPriority="68" w:unhideWhenUsed="0"/>
+    <w:lsdException w:name="Medium Grid 3 Accent 5" w:semiHidden="0" w:uiPriority="69" w:unhideWhenUsed="0"/>
+    <w:lsdException w:name="Dark List Accent 5" w:semiHidden="0" w:uiPriority="70" w:unhideWhenUsed="0"/>
+    <w:lsdException w:name="Colorful Shading Accent 5" w:semiHidden="0" w:uiPriority="71" w:unhideWhenUsed="0"/>
+    <w:lsdException w:name="Colorful List Accent 5" w:semiHidden="0" w:uiPriority="72" w:unhideWhenUsed="0"/>
+    <w:lsdException w:name="Colorful Grid Accent 5" w:semiHidden="0" w:uiPriority="73" w:unhideWhenUsed="0"/>
+    <w:lsdException w:name="Light Shading Accent 6" w:semiHidden="0" w:uiPriority="60" w:unhideWhenUsed="0"/>
+    <w:lsdException w:name="Light List Accent 6" w:semiHidden="0" w:uiPriority="61" w:unhideWhenUsed="0"/>
+    <w:lsdException w:name="Light Grid Accent 6" w:semiHidden="0" w:uiPriority="62" w:unhideWhenUsed="0"/>
+    <w:lsdException w:name="Medium Shading 1 Accent 6" w:semiHidden="0" w:uiPriority="63" w:unhideWhenUsed="0"/>
+    <w:lsdException w:name="Medium Shading 2 Accent 6" w:semiHidden="0" w:uiPriority="64" w:unhideWhenUsed="0"/>
+    <w:lsdException w:name="Medium List 1 Accent 6" w:semiHidden="0" w:uiPriority="65" w:unhideWhenUsed="0"/>
+    <w:lsdException w:name="Medium List 2 Accent 6" w:semiHidden="0" w:uiPriority="66" w:unhideWhenUsed="0"/>
+    <w:lsdException w:name="Medium Grid 1 Accent 6" w:semiHidden="0" w:uiPriority="67" w:unhideWhenUsed="0"/>
+    <w:lsdException w:name="Medium Grid 2 Accent 6" w:semiHidden="0" w:uiPriority="68" w:unhideWhenUsed="0"/>
+    <w:lsdException w:name="Medium Grid 3 Accent 6" w:semiHidden="0" w:uiPriority="69" w:unhideWhenUsed="0"/>
+    <w:lsdException w:name="Dark List Accent 6" w:semiHidden="0" w:uiPriority="70" w:unhideWhenUsed="0"/>
+    <w:lsdException w:name="Colorful Shading Accent 6" w:semiHidden="0" w:uiPriority="71" w:unhideWhenUsed="0"/>
+    <w:lsdException w:name="Colorful List Accent 6" w:semiHidden="0" w:uiPriority="72" w:unhideWhenUsed="0"/>
+    <w:lsdException w:name="Colorful Grid Accent 6" w:semiHidden="0" w:uiPriority="73" w:unhideWhenUsed="0"/>
+    <w:lsdException w:name="Subtle Emphasis" w:semiHidden="0" w:uiPriority="19" w:unhideWhenUsed="0" w:qFormat="1"/>
+    <w:lsdException w:name="Intense Emphasis" w:semiHidden="0" w:uiPriority="21" w:unhideWhenUsed="0" w:qFormat="1"/>
+    <w:lsdException w:name="Subtle Reference" w:semiHidden="0" w:uiPriority="31" w:unhideWhenUsed="0" w:qFormat="1"/>
+    <w:lsdException w:name="Intense Reference" w:semiHidden="0" w:uiPriority="32" w:unhideWhenUsed="0" w:qFormat="1"/>
+    <w:lsdException w:name="Book Title" w:semiHidden="0" w:uiPriority="33" w:unhideWhenUsed="0" w:qFormat="1"/>
+    <w:lsdException w:name="Bibliography" w:uiPriority="37"/>
+    <w:lsdException w:name="TOC Heading" w:uiPriority="39" w:qFormat="1"/>
+  </w:latentStyles>
+  <w:style w:type="paragraph" w:default="1" w:styleId="Normal">
+    <w:name w:val="Normal"/>
+    <w:qFormat/>
+  </w:style>
+  <w:style w:type="character" w:default="1" w:styleId="DefaultParagraphFont">
+    <w:name w:val="Default Paragraph Font"/>
+    <w:uiPriority w:val="1"/>
+    <w:semiHidden/>
+    <w:unhideWhenUsed/>
+  </w:style>
+  <w:style w:type="table" w:default="1" w:styleId="TableNormal">
+    <w:name w:val="Normal Table"/>
+    <w:uiPriority w:val="99"/>
+    <w:semiHidden/>
+    <w:unhideWhenUsed/>
+    <w:tblPr>
+      <w:tblInd w:w="0" w:type="dxa"/>
+      <w:tblCellMar>
+        <w:top w:w="0" w:type="dxa"/>
+        <w:left w:w="108" w:type="dxa"/>
+        <w:bottom w:w="0" w:type="dxa"/>
+        <w:right w:w="108" w:type="dxa"/>
+      </w:tblCellMar>
+    </w:tblPr>
+  </w:style>
+  <w:style w:type="numbering" w:default="1" w:styleId="NoList">
+    <w:name w:val="No List"/>
+    <w:uiPriority w:val="99"/>
+    <w:semiHidden/>
+    <w:unhideWhenUsed/>
   </w:style>
 </w:styles>
 </file>

</xml_diff>